<commit_message>
Statistics Part last point remaining, use the outcome of your analysis to deepen your research. Indicate the challenges you faced in the process. All finished except this point.
</commit_message>
<xml_diff>
--- a/Word_Count_CA2.docx
+++ b/Word_Count_CA2.docx
@@ -147,25 +147,7 @@
           <w:sz w:val="24"/>
           <w:szCs w:val="24"/>
         </w:rPr>
-        <w:t xml:space="preserve">an in-depth analysis will </w:t>
-      </w:r>
-      <w:proofErr w:type="gramStart"/>
-      <w:r>
-        <w:rPr>
-          <w:rFonts w:ascii="Times New Roman" w:hAnsi="Times New Roman" w:cs="Times New Roman"/>
-          <w:sz w:val="24"/>
-          <w:szCs w:val="24"/>
-        </w:rPr>
-        <w:t>conducted</w:t>
-      </w:r>
-      <w:proofErr w:type="gramEnd"/>
-      <w:r>
-        <w:rPr>
-          <w:rFonts w:ascii="Times New Roman" w:hAnsi="Times New Roman" w:cs="Times New Roman"/>
-          <w:sz w:val="24"/>
-          <w:szCs w:val="24"/>
-        </w:rPr>
-        <w:t>, for this dataset.</w:t>
+        <w:t>an in-depth analysis will conducted, for this dataset.</w:t>
       </w:r>
     </w:p>
     <w:p>
@@ -723,6 +705,2337 @@
         </w:rPr>
         <w:t>Scenario 1, rejecting H0:</w:t>
       </w:r>
+    </w:p>
+    <w:p>
+      <w:pPr>
+        <w:ind w:left="720"/>
+        <w:rPr>
+          <w:rFonts w:ascii="Times New Roman" w:hAnsi="Times New Roman" w:cs="Times New Roman"/>
+          <w:sz w:val="24"/>
+          <w:szCs w:val="24"/>
+        </w:rPr>
+      </w:pPr>
+    </w:p>
+    <w:p>
+      <w:pPr>
+        <w:ind w:left="360"/>
+        <w:rPr>
+          <w:rFonts w:ascii="Times New Roman" w:hAnsi="Times New Roman" w:cs="Times New Roman"/>
+          <w:sz w:val="24"/>
+          <w:szCs w:val="24"/>
+        </w:rPr>
+      </w:pPr>
+      <w:r>
+        <w:rPr>
+          <w:rFonts w:ascii="Times New Roman" w:hAnsi="Times New Roman" w:cs="Times New Roman"/>
+          <w:sz w:val="24"/>
+          <w:szCs w:val="24"/>
+        </w:rPr>
+        <w:t>The task to accomplish is, to find out the weekly LUAS average for the total number of passengers in years 2019, 2020, 2021 and 2022. Please note we have both LUAS lines in scope, red and green. We will use 90% confidence, here are the results:</w:t>
+      </w:r>
+    </w:p>
+    <w:p>
+      <w:pPr>
+        <w:ind w:left="360"/>
+        <w:rPr>
+          <w:rFonts w:ascii="Times New Roman" w:hAnsi="Times New Roman" w:cs="Times New Roman"/>
+          <w:sz w:val="24"/>
+          <w:szCs w:val="24"/>
+        </w:rPr>
+      </w:pPr>
+      <w:r>
+        <w:rPr>
+          <w:rFonts w:ascii="Times New Roman" w:hAnsi="Times New Roman" w:cs="Times New Roman"/>
+          <w:sz w:val="24"/>
+          <w:szCs w:val="24"/>
+        </w:rPr>
+        <w:t>E.g. At a 90% confidence level, for 2019 the weekly LUAS number of passengers average is between 453K and 472K. Subsequently the same formulation for the rest of the years.</w:t>
+      </w:r>
+    </w:p>
+    <w:p>
+      <w:pPr>
+        <w:ind w:left="360"/>
+        <w:rPr>
+          <w:rFonts w:ascii="Times New Roman" w:hAnsi="Times New Roman" w:cs="Times New Roman"/>
+          <w:sz w:val="24"/>
+          <w:szCs w:val="24"/>
+        </w:rPr>
+      </w:pPr>
+      <w:r>
+        <w:rPr>
+          <w:rFonts w:ascii="Times New Roman" w:hAnsi="Times New Roman" w:cs="Times New Roman"/>
+          <w:sz w:val="24"/>
+          <w:szCs w:val="24"/>
+        </w:rPr>
+        <w:t>Plotting the confidence intervals:</w:t>
+      </w:r>
+    </w:p>
+    <w:p>
+      <w:pPr>
+        <w:ind w:left="360"/>
+        <w:rPr>
+          <w:rFonts w:ascii="Times New Roman" w:hAnsi="Times New Roman" w:cs="Times New Roman"/>
+          <w:sz w:val="24"/>
+          <w:szCs w:val="24"/>
+        </w:rPr>
+      </w:pPr>
+      <w:r>
+        <w:rPr>
+          <w:rFonts w:ascii="Times New Roman" w:hAnsi="Times New Roman" w:cs="Times New Roman"/>
+          <w:sz w:val="24"/>
+          <w:szCs w:val="24"/>
+        </w:rPr>
+        <w:t>Having performed confidence intervals, the next natural step is to verify if the weekly average is the same for red and green LUAS lines. We will use a t test:</w:t>
+      </w:r>
+    </w:p>
+    <w:p>
+      <w:pPr>
+        <w:ind w:left="360"/>
+        <w:rPr>
+          <w:rFonts w:ascii="Times New Roman" w:hAnsi="Times New Roman" w:cs="Times New Roman"/>
+          <w:sz w:val="24"/>
+          <w:szCs w:val="24"/>
+        </w:rPr>
+      </w:pPr>
+      <w:r>
+        <w:rPr>
+          <w:rFonts w:ascii="Times New Roman" w:hAnsi="Times New Roman" w:cs="Times New Roman"/>
+          <w:sz w:val="24"/>
+          <w:szCs w:val="24"/>
+        </w:rPr>
+        <w:t>Hypothesis:</w:t>
+      </w:r>
+    </w:p>
+    <w:p>
+      <w:pPr>
+        <w:ind w:left="360"/>
+        <w:rPr>
+          <w:rFonts w:ascii="Times New Roman" w:hAnsi="Times New Roman" w:cs="Times New Roman"/>
+          <w:sz w:val="24"/>
+          <w:szCs w:val="24"/>
+        </w:rPr>
+      </w:pPr>
+      <w:r>
+        <w:rPr>
+          <w:rFonts w:ascii="Times New Roman" w:hAnsi="Times New Roman" w:cs="Times New Roman"/>
+          <w:sz w:val="24"/>
+          <w:szCs w:val="24"/>
+        </w:rPr>
+        <w:t>H0:</w:t>
+      </w:r>
+      <w:r>
+        <w:rPr>
+          <w:rFonts w:ascii="Times New Roman" w:hAnsi="Times New Roman" w:cs="Times New Roman"/>
+          <w:sz w:val="24"/>
+          <w:szCs w:val="24"/>
+        </w:rPr>
+        <w:t xml:space="preserve"> </w:t>
+      </w:r>
+      <w:r>
+        <w:rPr>
+          <w:rFonts w:ascii="Times New Roman" w:hAnsi="Times New Roman" w:cs="Times New Roman"/>
+          <w:sz w:val="24"/>
+          <w:szCs w:val="24"/>
+        </w:rPr>
+        <w:t>μ</w:t>
+      </w:r>
+      <w:r>
+        <w:rPr>
+          <w:rFonts w:ascii="Times New Roman" w:hAnsi="Times New Roman" w:cs="Times New Roman"/>
+          <w:sz w:val="24"/>
+          <w:szCs w:val="24"/>
+        </w:rPr>
+        <w:t xml:space="preserve"> </w:t>
+      </w:r>
+      <w:r>
+        <w:rPr>
+          <w:rFonts w:ascii="Times New Roman" w:hAnsi="Times New Roman" w:cs="Times New Roman"/>
+          <w:sz w:val="24"/>
+          <w:szCs w:val="24"/>
+        </w:rPr>
+        <w:t>green line</w:t>
+      </w:r>
+      <w:r>
+        <w:rPr>
+          <w:rFonts w:ascii="Times New Roman" w:hAnsi="Times New Roman" w:cs="Times New Roman"/>
+          <w:sz w:val="24"/>
+          <w:szCs w:val="24"/>
+        </w:rPr>
+        <w:t xml:space="preserve"> = </w:t>
+      </w:r>
+      <w:r>
+        <w:rPr>
+          <w:rFonts w:ascii="Times New Roman" w:hAnsi="Times New Roman" w:cs="Times New Roman"/>
+          <w:sz w:val="24"/>
+          <w:szCs w:val="24"/>
+        </w:rPr>
+        <w:t>μ</w:t>
+      </w:r>
+      <w:r>
+        <w:rPr>
+          <w:rFonts w:ascii="Times New Roman" w:hAnsi="Times New Roman" w:cs="Times New Roman"/>
+          <w:sz w:val="24"/>
+          <w:szCs w:val="24"/>
+        </w:rPr>
+        <w:t xml:space="preserve"> </w:t>
+      </w:r>
+      <w:r>
+        <w:rPr>
+          <w:rFonts w:ascii="Times New Roman" w:hAnsi="Times New Roman" w:cs="Times New Roman"/>
+          <w:sz w:val="24"/>
+          <w:szCs w:val="24"/>
+        </w:rPr>
+        <w:t>red line.</w:t>
+      </w:r>
+      <w:r>
+        <w:rPr>
+          <w:rFonts w:ascii="Times New Roman" w:hAnsi="Times New Roman" w:cs="Times New Roman"/>
+          <w:sz w:val="24"/>
+          <w:szCs w:val="24"/>
+        </w:rPr>
+        <w:br/>
+      </w:r>
+      <w:r>
+        <w:rPr>
+          <w:rFonts w:ascii="Times New Roman" w:hAnsi="Times New Roman" w:cs="Times New Roman"/>
+          <w:sz w:val="24"/>
+          <w:szCs w:val="24"/>
+        </w:rPr>
+        <w:t xml:space="preserve">H1: </w:t>
+      </w:r>
+      <w:r>
+        <w:rPr>
+          <w:rFonts w:ascii="Times New Roman" w:hAnsi="Times New Roman" w:cs="Times New Roman"/>
+          <w:sz w:val="24"/>
+          <w:szCs w:val="24"/>
+        </w:rPr>
+        <w:t>μ</w:t>
+      </w:r>
+      <w:r>
+        <w:rPr>
+          <w:rFonts w:ascii="Times New Roman" w:hAnsi="Times New Roman" w:cs="Times New Roman"/>
+          <w:sz w:val="24"/>
+          <w:szCs w:val="24"/>
+        </w:rPr>
+        <w:t xml:space="preserve"> </w:t>
+      </w:r>
+      <w:r>
+        <w:rPr>
+          <w:rFonts w:ascii="Times New Roman" w:hAnsi="Times New Roman" w:cs="Times New Roman"/>
+          <w:sz w:val="24"/>
+          <w:szCs w:val="24"/>
+        </w:rPr>
+        <w:t>green line</w:t>
+      </w:r>
+      <w:r>
+        <w:rPr>
+          <w:rFonts w:ascii="Times New Roman" w:hAnsi="Times New Roman" w:cs="Times New Roman"/>
+          <w:sz w:val="24"/>
+          <w:szCs w:val="24"/>
+        </w:rPr>
+        <w:t xml:space="preserve"> </w:t>
+      </w:r>
+      <w:r>
+        <w:rPr>
+          <w:rFonts w:ascii="Times New Roman" w:hAnsi="Times New Roman" w:cs="Times New Roman"/>
+          <w:sz w:val="24"/>
+          <w:szCs w:val="24"/>
+        </w:rPr>
+        <w:t>!=</w:t>
+      </w:r>
+      <w:r>
+        <w:rPr>
+          <w:rFonts w:ascii="Times New Roman" w:hAnsi="Times New Roman" w:cs="Times New Roman"/>
+          <w:sz w:val="24"/>
+          <w:szCs w:val="24"/>
+        </w:rPr>
+        <w:t xml:space="preserve"> </w:t>
+      </w:r>
+      <w:r>
+        <w:rPr>
+          <w:rFonts w:ascii="Times New Roman" w:hAnsi="Times New Roman" w:cs="Times New Roman"/>
+          <w:sz w:val="24"/>
+          <w:szCs w:val="24"/>
+        </w:rPr>
+        <w:t>μ</w:t>
+      </w:r>
+      <w:r>
+        <w:rPr>
+          <w:rFonts w:ascii="Times New Roman" w:hAnsi="Times New Roman" w:cs="Times New Roman"/>
+          <w:sz w:val="24"/>
+          <w:szCs w:val="24"/>
+        </w:rPr>
+        <w:t xml:space="preserve"> </w:t>
+      </w:r>
+      <w:r>
+        <w:rPr>
+          <w:rFonts w:ascii="Times New Roman" w:hAnsi="Times New Roman" w:cs="Times New Roman"/>
+          <w:sz w:val="24"/>
+          <w:szCs w:val="24"/>
+        </w:rPr>
+        <w:t>red line.</w:t>
+      </w:r>
+    </w:p>
+    <w:p>
+      <w:pPr>
+        <w:ind w:left="360"/>
+        <w:rPr>
+          <w:rFonts w:ascii="Times New Roman" w:hAnsi="Times New Roman" w:cs="Times New Roman"/>
+          <w:sz w:val="24"/>
+          <w:szCs w:val="24"/>
+        </w:rPr>
+      </w:pPr>
+      <w:r>
+        <w:rPr>
+          <w:rFonts w:ascii="Times New Roman" w:hAnsi="Times New Roman" w:cs="Times New Roman"/>
+          <w:sz w:val="24"/>
+          <w:szCs w:val="24"/>
+        </w:rPr>
+        <w:t xml:space="preserve">Results: </w:t>
+      </w:r>
+    </w:p>
+    <w:p>
+      <w:pPr>
+        <w:ind w:left="360"/>
+        <w:rPr>
+          <w:rFonts w:ascii="Times New Roman" w:hAnsi="Times New Roman" w:cs="Times New Roman"/>
+          <w:sz w:val="24"/>
+          <w:szCs w:val="24"/>
+        </w:rPr>
+      </w:pPr>
+      <w:r>
+        <w:rPr>
+          <w:rFonts w:ascii="Times New Roman" w:hAnsi="Times New Roman" w:cs="Times New Roman"/>
+          <w:sz w:val="24"/>
+          <w:szCs w:val="24"/>
+        </w:rPr>
+        <w:t>At a 5% significance level</w:t>
+      </w:r>
+      <w:r>
+        <w:rPr>
+          <w:rFonts w:ascii="Times New Roman" w:hAnsi="Times New Roman" w:cs="Times New Roman"/>
+          <w:sz w:val="24"/>
+          <w:szCs w:val="24"/>
+        </w:rPr>
+        <w:t xml:space="preserve"> we accept the Null Hypothesis, there not enough evidence to state that weekly mean values for LUAS green line is different from the red one.</w:t>
+      </w:r>
+    </w:p>
+    <w:p>
+      <w:pPr>
+        <w:ind w:left="1080"/>
+        <w:rPr>
+          <w:rFonts w:ascii="Times New Roman" w:hAnsi="Times New Roman" w:cs="Times New Roman"/>
+          <w:sz w:val="24"/>
+          <w:szCs w:val="24"/>
+        </w:rPr>
+      </w:pPr>
+      <w:r>
+        <w:rPr>
+          <w:rFonts w:ascii="Times New Roman" w:hAnsi="Times New Roman" w:cs="Times New Roman"/>
+          <w:sz w:val="24"/>
+          <w:szCs w:val="24"/>
+        </w:rPr>
+        <w:t>To perform this test, we will compare Ireland with three different countries also having three different ways of transportation method. First scenario Ireland against Slovenia for car, second Ireland Denmark for bus and third Ireland and Slovenia for train.</w:t>
+      </w:r>
+    </w:p>
+    <w:p>
+      <w:pPr>
+        <w:ind w:left="1080"/>
+        <w:rPr>
+          <w:rFonts w:ascii="Times New Roman" w:hAnsi="Times New Roman" w:cs="Times New Roman"/>
+          <w:sz w:val="24"/>
+          <w:szCs w:val="24"/>
+        </w:rPr>
+      </w:pPr>
+      <w:r>
+        <w:rPr>
+          <w:rFonts w:ascii="Times New Roman" w:hAnsi="Times New Roman" w:cs="Times New Roman"/>
+          <w:sz w:val="24"/>
+          <w:szCs w:val="24"/>
+        </w:rPr>
+        <w:t>Hypothesis:</w:t>
+      </w:r>
+    </w:p>
+    <w:p>
+      <w:pPr>
+        <w:ind w:left="1080"/>
+        <w:rPr>
+          <w:rFonts w:ascii="Times New Roman" w:hAnsi="Times New Roman" w:cs="Times New Roman"/>
+          <w:sz w:val="24"/>
+          <w:szCs w:val="24"/>
+        </w:rPr>
+      </w:pPr>
+      <w:r>
+        <w:rPr>
+          <w:rFonts w:ascii="Times New Roman" w:hAnsi="Times New Roman" w:cs="Times New Roman"/>
+          <w:sz w:val="24"/>
+          <w:szCs w:val="24"/>
+        </w:rPr>
+        <w:t xml:space="preserve">H0: μ </w:t>
+      </w:r>
+      <w:r>
+        <w:rPr>
+          <w:rFonts w:ascii="Times New Roman" w:hAnsi="Times New Roman" w:cs="Times New Roman"/>
+          <w:sz w:val="24"/>
+          <w:szCs w:val="24"/>
+        </w:rPr>
+        <w:t>Ireland</w:t>
+      </w:r>
+      <w:r>
+        <w:rPr>
+          <w:rFonts w:ascii="Times New Roman" w:hAnsi="Times New Roman" w:cs="Times New Roman"/>
+          <w:sz w:val="24"/>
+          <w:szCs w:val="24"/>
+        </w:rPr>
+        <w:t xml:space="preserve"> = μ </w:t>
+      </w:r>
+      <w:r>
+        <w:rPr>
+          <w:rFonts w:ascii="Times New Roman" w:hAnsi="Times New Roman" w:cs="Times New Roman"/>
+          <w:sz w:val="24"/>
+          <w:szCs w:val="24"/>
+        </w:rPr>
+        <w:t>EU Country</w:t>
+      </w:r>
+      <w:r>
+        <w:rPr>
+          <w:rFonts w:ascii="Times New Roman" w:hAnsi="Times New Roman" w:cs="Times New Roman"/>
+          <w:sz w:val="24"/>
+          <w:szCs w:val="24"/>
+        </w:rPr>
+        <w:t>.</w:t>
+      </w:r>
+    </w:p>
+    <w:p>
+      <w:pPr>
+        <w:ind w:left="1080"/>
+        <w:rPr>
+          <w:rFonts w:ascii="Times New Roman" w:hAnsi="Times New Roman" w:cs="Times New Roman"/>
+          <w:sz w:val="24"/>
+          <w:szCs w:val="24"/>
+        </w:rPr>
+      </w:pPr>
+      <w:r>
+        <w:rPr>
+          <w:rFonts w:ascii="Times New Roman" w:hAnsi="Times New Roman" w:cs="Times New Roman"/>
+          <w:sz w:val="24"/>
+          <w:szCs w:val="24"/>
+        </w:rPr>
+        <w:t xml:space="preserve">H1: μ </w:t>
+      </w:r>
+      <w:r>
+        <w:rPr>
+          <w:rFonts w:ascii="Times New Roman" w:hAnsi="Times New Roman" w:cs="Times New Roman"/>
+          <w:sz w:val="24"/>
+          <w:szCs w:val="24"/>
+        </w:rPr>
+        <w:t>Ireland</w:t>
+      </w:r>
+      <w:r>
+        <w:rPr>
+          <w:rFonts w:ascii="Times New Roman" w:hAnsi="Times New Roman" w:cs="Times New Roman"/>
+          <w:sz w:val="24"/>
+          <w:szCs w:val="24"/>
+        </w:rPr>
+        <w:t xml:space="preserve"> != μ </w:t>
+      </w:r>
+      <w:r>
+        <w:rPr>
+          <w:rFonts w:ascii="Times New Roman" w:hAnsi="Times New Roman" w:cs="Times New Roman"/>
+          <w:sz w:val="24"/>
+          <w:szCs w:val="24"/>
+        </w:rPr>
+        <w:t>EU Country</w:t>
+      </w:r>
+      <w:r>
+        <w:rPr>
+          <w:rFonts w:ascii="Times New Roman" w:hAnsi="Times New Roman" w:cs="Times New Roman"/>
+          <w:sz w:val="24"/>
+          <w:szCs w:val="24"/>
+        </w:rPr>
+        <w:t>.</w:t>
+      </w:r>
+    </w:p>
+    <w:p>
+      <w:pPr>
+        <w:ind w:left="1080"/>
+        <w:rPr>
+          <w:rFonts w:ascii="Times New Roman" w:hAnsi="Times New Roman" w:cs="Times New Roman"/>
+          <w:sz w:val="24"/>
+          <w:szCs w:val="24"/>
+        </w:rPr>
+      </w:pPr>
+      <w:r>
+        <w:rPr>
+          <w:rFonts w:ascii="Times New Roman" w:hAnsi="Times New Roman" w:cs="Times New Roman"/>
+          <w:sz w:val="24"/>
+          <w:szCs w:val="24"/>
+        </w:rPr>
+        <w:t>Results:</w:t>
+      </w:r>
+    </w:p>
+    <w:p>
+      <w:pPr>
+        <w:ind w:left="1080"/>
+        <w:rPr>
+          <w:rFonts w:ascii="Times New Roman" w:hAnsi="Times New Roman" w:cs="Times New Roman"/>
+          <w:sz w:val="24"/>
+          <w:szCs w:val="24"/>
+        </w:rPr>
+      </w:pPr>
+      <w:r>
+        <w:rPr>
+          <w:rFonts w:ascii="Times New Roman" w:hAnsi="Times New Roman" w:cs="Times New Roman"/>
+          <w:sz w:val="24"/>
+          <w:szCs w:val="24"/>
+        </w:rPr>
+        <w:t xml:space="preserve">As </w:t>
+      </w:r>
+      <w:proofErr w:type="spellStart"/>
+      <w:r>
+        <w:rPr>
+          <w:rFonts w:ascii="Times New Roman" w:hAnsi="Times New Roman" w:cs="Times New Roman"/>
+          <w:sz w:val="24"/>
+          <w:szCs w:val="24"/>
+        </w:rPr>
+        <w:t>p_value</w:t>
+      </w:r>
+      <w:proofErr w:type="spellEnd"/>
+      <w:r>
+        <w:rPr>
+          <w:rFonts w:ascii="Times New Roman" w:hAnsi="Times New Roman" w:cs="Times New Roman"/>
+          <w:sz w:val="24"/>
+          <w:szCs w:val="24"/>
+        </w:rPr>
+        <w:t xml:space="preserve"> &gt; alpha, then we accept H0</w:t>
+      </w:r>
+      <w:r>
+        <w:rPr>
+          <w:rFonts w:ascii="Times New Roman" w:hAnsi="Times New Roman" w:cs="Times New Roman"/>
+          <w:sz w:val="24"/>
+          <w:szCs w:val="24"/>
+        </w:rPr>
+        <w:t xml:space="preserve">, </w:t>
+      </w:r>
+      <w:r>
+        <w:rPr>
+          <w:rFonts w:ascii="Times New Roman" w:hAnsi="Times New Roman" w:cs="Times New Roman"/>
+          <w:sz w:val="24"/>
+          <w:szCs w:val="24"/>
+        </w:rPr>
+        <w:t>there is not enough evidence to state that there is a significant difference between the percentage average on passenger-kilometres for Vehicle BUS in Ireland and Slovenia.</w:t>
+      </w:r>
+    </w:p>
+    <w:p>
+      <w:pPr>
+        <w:ind w:left="1080"/>
+        <w:rPr>
+          <w:rFonts w:ascii="Times New Roman" w:hAnsi="Times New Roman" w:cs="Times New Roman"/>
+          <w:sz w:val="24"/>
+          <w:szCs w:val="24"/>
+        </w:rPr>
+      </w:pPr>
+      <w:r>
+        <w:rPr>
+          <w:rFonts w:ascii="Times New Roman" w:hAnsi="Times New Roman" w:cs="Times New Roman"/>
+          <w:sz w:val="24"/>
+          <w:szCs w:val="24"/>
+        </w:rPr>
+        <w:t xml:space="preserve">As </w:t>
+      </w:r>
+      <w:proofErr w:type="spellStart"/>
+      <w:r>
+        <w:rPr>
+          <w:rFonts w:ascii="Times New Roman" w:hAnsi="Times New Roman" w:cs="Times New Roman"/>
+          <w:sz w:val="24"/>
+          <w:szCs w:val="24"/>
+        </w:rPr>
+        <w:t>p_value</w:t>
+      </w:r>
+      <w:proofErr w:type="spellEnd"/>
+      <w:r>
+        <w:rPr>
+          <w:rFonts w:ascii="Times New Roman" w:hAnsi="Times New Roman" w:cs="Times New Roman"/>
+          <w:sz w:val="24"/>
+          <w:szCs w:val="24"/>
+        </w:rPr>
+        <w:t xml:space="preserve"> </w:t>
+      </w:r>
+      <w:r>
+        <w:rPr>
+          <w:rFonts w:ascii="Times New Roman" w:hAnsi="Times New Roman" w:cs="Times New Roman"/>
+          <w:sz w:val="24"/>
+          <w:szCs w:val="24"/>
+        </w:rPr>
+        <w:t>&lt;</w:t>
+      </w:r>
+      <w:r>
+        <w:rPr>
+          <w:rFonts w:ascii="Times New Roman" w:hAnsi="Times New Roman" w:cs="Times New Roman"/>
+          <w:sz w:val="24"/>
+          <w:szCs w:val="24"/>
+        </w:rPr>
+        <w:t xml:space="preserve"> alpha, then we </w:t>
+      </w:r>
+      <w:r>
+        <w:rPr>
+          <w:rFonts w:ascii="Times New Roman" w:hAnsi="Times New Roman" w:cs="Times New Roman"/>
+          <w:sz w:val="24"/>
+          <w:szCs w:val="24"/>
+        </w:rPr>
+        <w:t>reject</w:t>
+      </w:r>
+      <w:r>
+        <w:rPr>
+          <w:rFonts w:ascii="Times New Roman" w:hAnsi="Times New Roman" w:cs="Times New Roman"/>
+          <w:sz w:val="24"/>
+          <w:szCs w:val="24"/>
+        </w:rPr>
+        <w:t xml:space="preserve"> H0</w:t>
+      </w:r>
+      <w:r>
+        <w:rPr>
+          <w:rFonts w:ascii="Times New Roman" w:hAnsi="Times New Roman" w:cs="Times New Roman"/>
+          <w:sz w:val="24"/>
+          <w:szCs w:val="24"/>
+        </w:rPr>
+        <w:t xml:space="preserve">, </w:t>
+      </w:r>
+      <w:r>
+        <w:rPr>
+          <w:rFonts w:ascii="Times New Roman" w:hAnsi="Times New Roman" w:cs="Times New Roman"/>
+          <w:sz w:val="24"/>
+          <w:szCs w:val="24"/>
+        </w:rPr>
+        <w:t xml:space="preserve">there is not enough evidence to state that there is a significant difference between the percentage average on passenger-kilometres for Vehicle </w:t>
+      </w:r>
+      <w:r>
+        <w:rPr>
+          <w:rFonts w:ascii="Times New Roman" w:hAnsi="Times New Roman" w:cs="Times New Roman"/>
+          <w:sz w:val="24"/>
+          <w:szCs w:val="24"/>
+        </w:rPr>
+        <w:t>Car</w:t>
+      </w:r>
+      <w:r>
+        <w:rPr>
+          <w:rFonts w:ascii="Times New Roman" w:hAnsi="Times New Roman" w:cs="Times New Roman"/>
+          <w:sz w:val="24"/>
+          <w:szCs w:val="24"/>
+        </w:rPr>
+        <w:t xml:space="preserve"> in Ireland and </w:t>
+      </w:r>
+      <w:r>
+        <w:rPr>
+          <w:rFonts w:ascii="Times New Roman" w:hAnsi="Times New Roman" w:cs="Times New Roman"/>
+          <w:sz w:val="24"/>
+          <w:szCs w:val="24"/>
+        </w:rPr>
+        <w:t>Denmark</w:t>
+      </w:r>
+      <w:r>
+        <w:rPr>
+          <w:rFonts w:ascii="Times New Roman" w:hAnsi="Times New Roman" w:cs="Times New Roman"/>
+          <w:sz w:val="24"/>
+          <w:szCs w:val="24"/>
+        </w:rPr>
+        <w:t>.</w:t>
+      </w:r>
+    </w:p>
+    <w:p>
+      <w:pPr>
+        <w:ind w:left="1080"/>
+        <w:rPr>
+          <w:rFonts w:ascii="Times New Roman" w:hAnsi="Times New Roman" w:cs="Times New Roman"/>
+          <w:sz w:val="24"/>
+          <w:szCs w:val="24"/>
+        </w:rPr>
+      </w:pPr>
+      <w:r>
+        <w:rPr>
+          <w:rFonts w:ascii="Times New Roman" w:hAnsi="Times New Roman" w:cs="Times New Roman"/>
+          <w:sz w:val="24"/>
+          <w:szCs w:val="24"/>
+        </w:rPr>
+        <w:lastRenderedPageBreak/>
+        <w:t xml:space="preserve">As </w:t>
+      </w:r>
+      <w:proofErr w:type="spellStart"/>
+      <w:r>
+        <w:rPr>
+          <w:rFonts w:ascii="Times New Roman" w:hAnsi="Times New Roman" w:cs="Times New Roman"/>
+          <w:sz w:val="24"/>
+          <w:szCs w:val="24"/>
+        </w:rPr>
+        <w:t>p_value</w:t>
+      </w:r>
+      <w:proofErr w:type="spellEnd"/>
+      <w:r>
+        <w:rPr>
+          <w:rFonts w:ascii="Times New Roman" w:hAnsi="Times New Roman" w:cs="Times New Roman"/>
+          <w:sz w:val="24"/>
+          <w:szCs w:val="24"/>
+        </w:rPr>
+        <w:t xml:space="preserve"> </w:t>
+      </w:r>
+      <w:r>
+        <w:rPr>
+          <w:rFonts w:ascii="Times New Roman" w:hAnsi="Times New Roman" w:cs="Times New Roman"/>
+          <w:sz w:val="24"/>
+          <w:szCs w:val="24"/>
+        </w:rPr>
+        <w:t>&lt;</w:t>
+      </w:r>
+      <w:r>
+        <w:rPr>
+          <w:rFonts w:ascii="Times New Roman" w:hAnsi="Times New Roman" w:cs="Times New Roman"/>
+          <w:sz w:val="24"/>
+          <w:szCs w:val="24"/>
+        </w:rPr>
+        <w:t xml:space="preserve"> alpha, then we </w:t>
+      </w:r>
+      <w:r>
+        <w:rPr>
+          <w:rFonts w:ascii="Times New Roman" w:hAnsi="Times New Roman" w:cs="Times New Roman"/>
+          <w:sz w:val="24"/>
+          <w:szCs w:val="24"/>
+        </w:rPr>
+        <w:t>reject</w:t>
+      </w:r>
+      <w:r>
+        <w:rPr>
+          <w:rFonts w:ascii="Times New Roman" w:hAnsi="Times New Roman" w:cs="Times New Roman"/>
+          <w:sz w:val="24"/>
+          <w:szCs w:val="24"/>
+        </w:rPr>
+        <w:t xml:space="preserve"> H0</w:t>
+      </w:r>
+      <w:r>
+        <w:rPr>
+          <w:rFonts w:ascii="Times New Roman" w:hAnsi="Times New Roman" w:cs="Times New Roman"/>
+          <w:sz w:val="24"/>
+          <w:szCs w:val="24"/>
+        </w:rPr>
+        <w:t xml:space="preserve">, </w:t>
+      </w:r>
+      <w:r>
+        <w:rPr>
+          <w:rFonts w:ascii="Times New Roman" w:hAnsi="Times New Roman" w:cs="Times New Roman"/>
+          <w:sz w:val="24"/>
+          <w:szCs w:val="24"/>
+        </w:rPr>
+        <w:t xml:space="preserve">there is not enough evidence to state that there is a significant difference between the percentage average on passenger-kilometres for Vehicle </w:t>
+      </w:r>
+      <w:r>
+        <w:rPr>
+          <w:rFonts w:ascii="Times New Roman" w:hAnsi="Times New Roman" w:cs="Times New Roman"/>
+          <w:sz w:val="24"/>
+          <w:szCs w:val="24"/>
+        </w:rPr>
+        <w:t>Train</w:t>
+      </w:r>
+      <w:r>
+        <w:rPr>
+          <w:rFonts w:ascii="Times New Roman" w:hAnsi="Times New Roman" w:cs="Times New Roman"/>
+          <w:sz w:val="24"/>
+          <w:szCs w:val="24"/>
+        </w:rPr>
+        <w:t xml:space="preserve"> in Ireland and </w:t>
+      </w:r>
+      <w:r>
+        <w:rPr>
+          <w:rFonts w:ascii="Times New Roman" w:hAnsi="Times New Roman" w:cs="Times New Roman"/>
+          <w:sz w:val="24"/>
+          <w:szCs w:val="24"/>
+        </w:rPr>
+        <w:t>Slovenia</w:t>
+      </w:r>
+      <w:r>
+        <w:rPr>
+          <w:rFonts w:ascii="Times New Roman" w:hAnsi="Times New Roman" w:cs="Times New Roman"/>
+          <w:sz w:val="24"/>
+          <w:szCs w:val="24"/>
+        </w:rPr>
+        <w:t>.</w:t>
+      </w:r>
+    </w:p>
+    <w:p>
+      <w:pPr>
+        <w:ind w:left="1080"/>
+        <w:rPr>
+          <w:rFonts w:ascii="Times New Roman" w:hAnsi="Times New Roman" w:cs="Times New Roman"/>
+          <w:sz w:val="24"/>
+          <w:szCs w:val="24"/>
+        </w:rPr>
+      </w:pPr>
+      <w:r>
+        <w:rPr>
+          <w:rFonts w:ascii="Times New Roman" w:hAnsi="Times New Roman" w:cs="Times New Roman"/>
+          <w:sz w:val="24"/>
+          <w:szCs w:val="24"/>
+        </w:rPr>
+        <w:t>First scenario Dublin, Zurich and Copenhagen airports, we want to verify if yearly average passenger numbers for the period 2003 and 2022 are the same or not.</w:t>
+      </w:r>
+    </w:p>
+    <w:p>
+      <w:pPr>
+        <w:ind w:left="1080"/>
+        <w:rPr>
+          <w:rFonts w:ascii="Times New Roman" w:hAnsi="Times New Roman" w:cs="Times New Roman"/>
+          <w:sz w:val="24"/>
+          <w:szCs w:val="24"/>
+        </w:rPr>
+      </w:pPr>
+      <w:r>
+        <w:rPr>
+          <w:rFonts w:ascii="Times New Roman" w:hAnsi="Times New Roman" w:cs="Times New Roman"/>
+          <w:sz w:val="24"/>
+          <w:szCs w:val="24"/>
+        </w:rPr>
+        <w:t>To perform ANOVA we need to have Shapiro-Wilk and Levene tests with a p-value greater than 5% alpha:</w:t>
+      </w:r>
+    </w:p>
+    <w:p>
+      <w:pPr>
+        <w:ind w:left="1080"/>
+        <w:rPr>
+          <w:rFonts w:ascii="Times New Roman" w:hAnsi="Times New Roman" w:cs="Times New Roman"/>
+          <w:sz w:val="24"/>
+          <w:szCs w:val="24"/>
+        </w:rPr>
+      </w:pPr>
+      <w:r>
+        <w:rPr>
+          <w:rFonts w:ascii="Times New Roman" w:hAnsi="Times New Roman" w:cs="Times New Roman"/>
+          <w:sz w:val="24"/>
+          <w:szCs w:val="24"/>
+        </w:rPr>
+        <w:t>Now we can perform ANOVA:</w:t>
+      </w:r>
+    </w:p>
+    <w:p>
+      <w:pPr>
+        <w:ind w:left="1080"/>
+        <w:rPr>
+          <w:rFonts w:ascii="Times New Roman" w:hAnsi="Times New Roman" w:cs="Times New Roman"/>
+          <w:sz w:val="24"/>
+          <w:szCs w:val="24"/>
+        </w:rPr>
+      </w:pPr>
+      <w:r>
+        <w:rPr>
+          <w:rFonts w:ascii="Times New Roman" w:hAnsi="Times New Roman" w:cs="Times New Roman"/>
+          <w:sz w:val="24"/>
+          <w:szCs w:val="24"/>
+        </w:rPr>
+        <w:t xml:space="preserve">H0: </w:t>
+      </w:r>
+      <w:r>
+        <w:rPr>
+          <w:rFonts w:ascii="Times New Roman" w:hAnsi="Times New Roman" w:cs="Times New Roman"/>
+          <w:sz w:val="24"/>
+          <w:szCs w:val="24"/>
+        </w:rPr>
+        <w:t>μ</w:t>
+      </w:r>
+      <w:r>
+        <w:rPr>
+          <w:rFonts w:ascii="Times New Roman" w:hAnsi="Times New Roman" w:cs="Times New Roman"/>
+          <w:sz w:val="24"/>
+          <w:szCs w:val="24"/>
+        </w:rPr>
+        <w:t xml:space="preserve"> IE_EIDW = </w:t>
+      </w:r>
+      <w:r>
+        <w:rPr>
+          <w:rFonts w:ascii="Times New Roman" w:hAnsi="Times New Roman" w:cs="Times New Roman"/>
+          <w:sz w:val="24"/>
+          <w:szCs w:val="24"/>
+        </w:rPr>
+        <w:t>μ</w:t>
+      </w:r>
+      <w:r>
+        <w:rPr>
+          <w:rFonts w:ascii="Times New Roman" w:hAnsi="Times New Roman" w:cs="Times New Roman"/>
+          <w:sz w:val="24"/>
+          <w:szCs w:val="24"/>
+        </w:rPr>
+        <w:t xml:space="preserve"> CH_LSZH = </w:t>
+      </w:r>
+      <w:r>
+        <w:rPr>
+          <w:rFonts w:ascii="Times New Roman" w:hAnsi="Times New Roman" w:cs="Times New Roman"/>
+          <w:sz w:val="24"/>
+          <w:szCs w:val="24"/>
+        </w:rPr>
+        <w:t>μ</w:t>
+      </w:r>
+      <w:r>
+        <w:rPr>
+          <w:rFonts w:ascii="Times New Roman" w:hAnsi="Times New Roman" w:cs="Times New Roman"/>
+          <w:sz w:val="24"/>
+          <w:szCs w:val="24"/>
+        </w:rPr>
+        <w:t xml:space="preserve"> DK_EKCH.</w:t>
+      </w:r>
+    </w:p>
+    <w:p>
+      <w:pPr>
+        <w:ind w:left="1080"/>
+        <w:rPr>
+          <w:rFonts w:ascii="Times New Roman" w:hAnsi="Times New Roman" w:cs="Times New Roman"/>
+          <w:sz w:val="24"/>
+          <w:szCs w:val="24"/>
+        </w:rPr>
+      </w:pPr>
+      <w:r>
+        <w:rPr>
+          <w:rFonts w:ascii="Times New Roman" w:hAnsi="Times New Roman" w:cs="Times New Roman"/>
+          <w:sz w:val="24"/>
+          <w:szCs w:val="24"/>
+        </w:rPr>
+        <w:t xml:space="preserve">H1: there are at least 2 </w:t>
+      </w:r>
+      <w:r>
+        <w:rPr>
+          <w:rFonts w:ascii="Times New Roman" w:hAnsi="Times New Roman" w:cs="Times New Roman"/>
+          <w:sz w:val="24"/>
+          <w:szCs w:val="24"/>
+        </w:rPr>
+        <w:t>μ</w:t>
+      </w:r>
+      <w:r>
+        <w:rPr>
+          <w:rFonts w:ascii="Times New Roman" w:hAnsi="Times New Roman" w:cs="Times New Roman"/>
+          <w:sz w:val="24"/>
+          <w:szCs w:val="24"/>
+        </w:rPr>
+        <w:t xml:space="preserve"> that are different one to another.</w:t>
+      </w:r>
+    </w:p>
+    <w:p>
+      <w:pPr>
+        <w:ind w:left="1080"/>
+        <w:rPr>
+          <w:rFonts w:ascii="Times New Roman" w:hAnsi="Times New Roman" w:cs="Times New Roman"/>
+          <w:sz w:val="24"/>
+          <w:szCs w:val="24"/>
+        </w:rPr>
+      </w:pPr>
+      <w:r>
+        <w:rPr>
+          <w:rFonts w:ascii="Times New Roman" w:hAnsi="Times New Roman" w:cs="Times New Roman"/>
+          <w:sz w:val="24"/>
+          <w:szCs w:val="24"/>
+        </w:rPr>
+        <w:t>Result p-value = 0.889</w:t>
+      </w:r>
+    </w:p>
+    <w:p>
+      <w:pPr>
+        <w:ind w:left="1080"/>
+        <w:rPr>
+          <w:rFonts w:ascii="Times New Roman" w:hAnsi="Times New Roman" w:cs="Times New Roman"/>
+          <w:sz w:val="24"/>
+          <w:szCs w:val="24"/>
+        </w:rPr>
+      </w:pPr>
+      <w:r>
+        <w:rPr>
+          <w:rFonts w:ascii="Times New Roman" w:hAnsi="Times New Roman" w:cs="Times New Roman"/>
+          <w:sz w:val="24"/>
+          <w:szCs w:val="24"/>
+        </w:rPr>
+        <w:t>There is no reason to reject the Null Hypothesis; therefore, we can state that with a 5% alpha the mean of annual passengers carried (2003-2022) for Dublin, Zurich and Copenhagen airports is the same.</w:t>
+      </w:r>
+    </w:p>
+    <w:p>
+      <w:pPr>
+        <w:ind w:left="1080"/>
+        <w:rPr>
+          <w:rFonts w:ascii="Times New Roman" w:hAnsi="Times New Roman" w:cs="Times New Roman"/>
+          <w:sz w:val="24"/>
+          <w:szCs w:val="24"/>
+        </w:rPr>
+      </w:pPr>
+      <w:r>
+        <w:rPr>
+          <w:rFonts w:ascii="Times New Roman" w:hAnsi="Times New Roman" w:cs="Times New Roman"/>
+          <w:sz w:val="24"/>
+          <w:szCs w:val="24"/>
+        </w:rPr>
+        <w:t>Second scenario Shannon, Billund and Treviso airports, we want to verify if yearly average passenger numbers for the period 2003 and 2022 are the same or not.</w:t>
+      </w:r>
+    </w:p>
+    <w:p>
+      <w:pPr>
+        <w:ind w:left="1080"/>
+        <w:rPr>
+          <w:rFonts w:ascii="Times New Roman" w:hAnsi="Times New Roman" w:cs="Times New Roman"/>
+          <w:sz w:val="24"/>
+          <w:szCs w:val="24"/>
+        </w:rPr>
+      </w:pPr>
+      <w:r>
+        <w:rPr>
+          <w:rFonts w:ascii="Times New Roman" w:hAnsi="Times New Roman" w:cs="Times New Roman"/>
+          <w:sz w:val="24"/>
+          <w:szCs w:val="24"/>
+        </w:rPr>
+        <w:t>Shapiro-Wilk and Levene tests:</w:t>
+      </w:r>
+    </w:p>
+    <w:p>
+      <w:pPr>
+        <w:ind w:left="1080"/>
+        <w:rPr>
+          <w:rFonts w:ascii="Times New Roman" w:hAnsi="Times New Roman" w:cs="Times New Roman"/>
+          <w:sz w:val="24"/>
+          <w:szCs w:val="24"/>
+        </w:rPr>
+      </w:pPr>
+      <w:r>
+        <w:rPr>
+          <w:rFonts w:ascii="Times New Roman" w:hAnsi="Times New Roman" w:cs="Times New Roman"/>
+          <w:sz w:val="24"/>
+          <w:szCs w:val="24"/>
+        </w:rPr>
+        <w:t>ANOVA hypothesis:</w:t>
+      </w:r>
+    </w:p>
+    <w:p>
+      <w:pPr>
+        <w:ind w:left="1080"/>
+        <w:rPr>
+          <w:rFonts w:ascii="Times New Roman" w:hAnsi="Times New Roman" w:cs="Times New Roman"/>
+          <w:sz w:val="24"/>
+          <w:szCs w:val="24"/>
+        </w:rPr>
+      </w:pPr>
+      <w:r>
+        <w:rPr>
+          <w:rFonts w:ascii="Times New Roman" w:hAnsi="Times New Roman" w:cs="Times New Roman"/>
+          <w:sz w:val="24"/>
+          <w:szCs w:val="24"/>
+        </w:rPr>
+        <w:t xml:space="preserve">H0: </w:t>
+      </w:r>
+      <w:r>
+        <w:rPr>
+          <w:rFonts w:ascii="Times New Roman" w:hAnsi="Times New Roman" w:cs="Times New Roman"/>
+          <w:sz w:val="24"/>
+          <w:szCs w:val="24"/>
+        </w:rPr>
+        <w:t>μ</w:t>
+      </w:r>
+      <w:r>
+        <w:rPr>
+          <w:rFonts w:ascii="Times New Roman" w:hAnsi="Times New Roman" w:cs="Times New Roman"/>
+          <w:sz w:val="24"/>
+          <w:szCs w:val="24"/>
+        </w:rPr>
+        <w:t xml:space="preserve"> </w:t>
+      </w:r>
+      <w:r>
+        <w:rPr>
+          <w:rFonts w:ascii="Times New Roman" w:hAnsi="Times New Roman" w:cs="Times New Roman"/>
+          <w:sz w:val="24"/>
+          <w:szCs w:val="24"/>
+        </w:rPr>
+        <w:t>IE_EINN</w:t>
+      </w:r>
+      <w:r>
+        <w:rPr>
+          <w:rFonts w:ascii="Times New Roman" w:hAnsi="Times New Roman" w:cs="Times New Roman"/>
+          <w:sz w:val="24"/>
+          <w:szCs w:val="24"/>
+        </w:rPr>
+        <w:t xml:space="preserve">= </w:t>
+      </w:r>
+      <w:r>
+        <w:rPr>
+          <w:rFonts w:ascii="Times New Roman" w:hAnsi="Times New Roman" w:cs="Times New Roman"/>
+          <w:sz w:val="24"/>
+          <w:szCs w:val="24"/>
+        </w:rPr>
+        <w:t>μ</w:t>
+      </w:r>
+      <w:r>
+        <w:rPr>
+          <w:rFonts w:ascii="Times New Roman" w:hAnsi="Times New Roman" w:cs="Times New Roman"/>
+          <w:sz w:val="24"/>
+          <w:szCs w:val="24"/>
+        </w:rPr>
+        <w:t xml:space="preserve"> </w:t>
+      </w:r>
+      <w:r>
+        <w:rPr>
+          <w:rFonts w:ascii="Times New Roman" w:hAnsi="Times New Roman" w:cs="Times New Roman"/>
+          <w:sz w:val="24"/>
+          <w:szCs w:val="24"/>
+        </w:rPr>
+        <w:t>IT_LIPH</w:t>
+      </w:r>
+      <w:r>
+        <w:rPr>
+          <w:rFonts w:ascii="Times New Roman" w:hAnsi="Times New Roman" w:cs="Times New Roman"/>
+          <w:sz w:val="24"/>
+          <w:szCs w:val="24"/>
+        </w:rPr>
+        <w:t xml:space="preserve">= </w:t>
+      </w:r>
+      <w:r>
+        <w:rPr>
+          <w:rFonts w:ascii="Times New Roman" w:hAnsi="Times New Roman" w:cs="Times New Roman"/>
+          <w:sz w:val="24"/>
+          <w:szCs w:val="24"/>
+        </w:rPr>
+        <w:t>μ</w:t>
+      </w:r>
+      <w:r>
+        <w:rPr>
+          <w:rFonts w:ascii="Times New Roman" w:hAnsi="Times New Roman" w:cs="Times New Roman"/>
+          <w:sz w:val="24"/>
+          <w:szCs w:val="24"/>
+        </w:rPr>
+        <w:t xml:space="preserve"> </w:t>
+      </w:r>
+      <w:r>
+        <w:rPr>
+          <w:rFonts w:ascii="Times New Roman" w:hAnsi="Times New Roman" w:cs="Times New Roman"/>
+          <w:sz w:val="24"/>
+          <w:szCs w:val="24"/>
+        </w:rPr>
+        <w:t>DK_EKBI</w:t>
+      </w:r>
+      <w:r>
+        <w:rPr>
+          <w:rFonts w:ascii="Times New Roman" w:hAnsi="Times New Roman" w:cs="Times New Roman"/>
+          <w:sz w:val="24"/>
+          <w:szCs w:val="24"/>
+        </w:rPr>
+        <w:t>.</w:t>
+      </w:r>
+    </w:p>
+    <w:p>
+      <w:pPr>
+        <w:ind w:left="1080"/>
+        <w:rPr>
+          <w:rFonts w:ascii="Times New Roman" w:hAnsi="Times New Roman" w:cs="Times New Roman"/>
+          <w:sz w:val="24"/>
+          <w:szCs w:val="24"/>
+        </w:rPr>
+      </w:pPr>
+      <w:r>
+        <w:rPr>
+          <w:rFonts w:ascii="Times New Roman" w:hAnsi="Times New Roman" w:cs="Times New Roman"/>
+          <w:sz w:val="24"/>
+          <w:szCs w:val="24"/>
+        </w:rPr>
+        <w:t xml:space="preserve">H1: there are at least 2 </w:t>
+      </w:r>
+      <w:r>
+        <w:rPr>
+          <w:rFonts w:ascii="Times New Roman" w:hAnsi="Times New Roman" w:cs="Times New Roman"/>
+          <w:sz w:val="24"/>
+          <w:szCs w:val="24"/>
+        </w:rPr>
+        <w:t>μ</w:t>
+      </w:r>
+      <w:r>
+        <w:rPr>
+          <w:rFonts w:ascii="Times New Roman" w:hAnsi="Times New Roman" w:cs="Times New Roman"/>
+          <w:sz w:val="24"/>
+          <w:szCs w:val="24"/>
+        </w:rPr>
+        <w:t xml:space="preserve"> that are different one to another.</w:t>
+      </w:r>
+    </w:p>
+    <w:p>
+      <w:pPr>
+        <w:ind w:left="1080"/>
+        <w:rPr>
+          <w:rFonts w:ascii="Times New Roman" w:hAnsi="Times New Roman" w:cs="Times New Roman"/>
+          <w:sz w:val="24"/>
+          <w:szCs w:val="24"/>
+        </w:rPr>
+      </w:pPr>
+      <w:r>
+        <w:rPr>
+          <w:rFonts w:ascii="Times New Roman" w:hAnsi="Times New Roman" w:cs="Times New Roman"/>
+          <w:sz w:val="24"/>
+          <w:szCs w:val="24"/>
+        </w:rPr>
+        <w:t>Result p-value = 0.04</w:t>
+      </w:r>
+    </w:p>
+    <w:p>
+      <w:pPr>
+        <w:ind w:left="1080"/>
+        <w:rPr>
+          <w:rFonts w:ascii="Times New Roman" w:hAnsi="Times New Roman" w:cs="Times New Roman"/>
+          <w:sz w:val="24"/>
+          <w:szCs w:val="24"/>
+        </w:rPr>
+      </w:pPr>
+      <w:r>
+        <w:rPr>
+          <w:rFonts w:ascii="Times New Roman" w:hAnsi="Times New Roman" w:cs="Times New Roman"/>
+          <w:sz w:val="24"/>
+          <w:szCs w:val="24"/>
+        </w:rPr>
+        <w:t xml:space="preserve">We fail to accept the Null Hypothesis; </w:t>
+      </w:r>
+      <w:r>
+        <w:rPr>
+          <w:rFonts w:ascii="Times New Roman" w:hAnsi="Times New Roman" w:cs="Times New Roman"/>
+          <w:sz w:val="24"/>
+          <w:szCs w:val="24"/>
+        </w:rPr>
+        <w:t>therefore,</w:t>
+      </w:r>
+      <w:r>
+        <w:rPr>
+          <w:rFonts w:ascii="Times New Roman" w:hAnsi="Times New Roman" w:cs="Times New Roman"/>
+          <w:sz w:val="24"/>
+          <w:szCs w:val="24"/>
+        </w:rPr>
+        <w:t xml:space="preserve"> we can state that with a 5% alpha the mean of annual passengers carried (2003-2022) for Shannon, Treviso-Sant'Angelo and Billund airports is different.</w:t>
+      </w:r>
+    </w:p>
+    <w:p>
+      <w:pPr>
+        <w:ind w:left="1080"/>
+        <w:rPr>
+          <w:rFonts w:ascii="Times New Roman" w:hAnsi="Times New Roman" w:cs="Times New Roman"/>
+          <w:sz w:val="24"/>
+          <w:szCs w:val="24"/>
+        </w:rPr>
+      </w:pPr>
+      <w:r>
+        <w:rPr>
+          <w:rFonts w:ascii="Times New Roman" w:hAnsi="Times New Roman" w:cs="Times New Roman"/>
+          <w:sz w:val="24"/>
+          <w:szCs w:val="24"/>
+        </w:rPr>
+        <w:t>First Scenario:</w:t>
+      </w:r>
+    </w:p>
+    <w:p>
+      <w:pPr>
+        <w:ind w:left="1080"/>
+        <w:rPr>
+          <w:rFonts w:ascii="Times New Roman" w:hAnsi="Times New Roman" w:cs="Times New Roman"/>
+          <w:sz w:val="24"/>
+          <w:szCs w:val="24"/>
+        </w:rPr>
+      </w:pPr>
+      <w:r>
+        <w:rPr>
+          <w:rFonts w:ascii="Times New Roman" w:hAnsi="Times New Roman" w:cs="Times New Roman"/>
+          <w:sz w:val="24"/>
+          <w:szCs w:val="24"/>
+        </w:rPr>
+        <w:t>Hypothesis:</w:t>
+      </w:r>
+    </w:p>
+    <w:p>
+      <w:pPr>
+        <w:ind w:left="1080"/>
+        <w:rPr>
+          <w:rFonts w:ascii="Times New Roman" w:hAnsi="Times New Roman" w:cs="Times New Roman"/>
+          <w:sz w:val="24"/>
+          <w:szCs w:val="24"/>
+        </w:rPr>
+      </w:pPr>
+      <w:r>
+        <w:rPr>
+          <w:rFonts w:ascii="Times New Roman" w:hAnsi="Times New Roman" w:cs="Times New Roman"/>
+          <w:sz w:val="24"/>
+          <w:szCs w:val="24"/>
+        </w:rPr>
+        <w:t xml:space="preserve">H0: </w:t>
+      </w:r>
+      <w:r>
+        <w:rPr>
+          <w:rFonts w:ascii="Times New Roman" w:hAnsi="Times New Roman" w:cs="Times New Roman"/>
+          <w:sz w:val="24"/>
+          <w:szCs w:val="24"/>
+        </w:rPr>
+        <w:t>There is no significant difference between the observed and expected frequencies.</w:t>
+      </w:r>
+      <w:r>
+        <w:rPr>
+          <w:rFonts w:ascii="Times New Roman" w:hAnsi="Times New Roman" w:cs="Times New Roman"/>
+          <w:sz w:val="24"/>
+          <w:szCs w:val="24"/>
+        </w:rPr>
+        <w:t xml:space="preserve"> </w:t>
+      </w:r>
+      <w:r>
+        <w:rPr>
+          <w:rFonts w:ascii="Times New Roman" w:hAnsi="Times New Roman" w:cs="Times New Roman"/>
+          <w:sz w:val="24"/>
+          <w:szCs w:val="24"/>
+        </w:rPr>
+        <w:t>Ireland and Austria are independent and there is no association or relationship between them</w:t>
+      </w:r>
+      <w:r>
+        <w:rPr>
+          <w:rFonts w:ascii="Times New Roman" w:hAnsi="Times New Roman" w:cs="Times New Roman"/>
+          <w:sz w:val="24"/>
+          <w:szCs w:val="24"/>
+        </w:rPr>
+        <w:t>.</w:t>
+      </w:r>
+    </w:p>
+    <w:p>
+      <w:pPr>
+        <w:ind w:left="1080"/>
+        <w:rPr>
+          <w:rFonts w:ascii="Times New Roman" w:hAnsi="Times New Roman" w:cs="Times New Roman"/>
+          <w:sz w:val="24"/>
+          <w:szCs w:val="24"/>
+        </w:rPr>
+      </w:pPr>
+      <w:r>
+        <w:rPr>
+          <w:rFonts w:ascii="Times New Roman" w:hAnsi="Times New Roman" w:cs="Times New Roman"/>
+          <w:sz w:val="24"/>
+          <w:szCs w:val="24"/>
+        </w:rPr>
+        <w:t xml:space="preserve">H1: </w:t>
+      </w:r>
+      <w:r>
+        <w:rPr>
+          <w:rFonts w:ascii="Times New Roman" w:hAnsi="Times New Roman" w:cs="Times New Roman"/>
+          <w:sz w:val="24"/>
+          <w:szCs w:val="24"/>
+        </w:rPr>
+        <w:t>There is a significant difference between the observed and expected frequencies.</w:t>
+      </w:r>
+      <w:r>
+        <w:rPr>
+          <w:rFonts w:ascii="Times New Roman" w:hAnsi="Times New Roman" w:cs="Times New Roman"/>
+          <w:sz w:val="24"/>
+          <w:szCs w:val="24"/>
+        </w:rPr>
+        <w:t xml:space="preserve"> </w:t>
+      </w:r>
+      <w:r>
+        <w:rPr>
+          <w:rFonts w:ascii="Times New Roman" w:hAnsi="Times New Roman" w:cs="Times New Roman"/>
+          <w:sz w:val="24"/>
+          <w:szCs w:val="24"/>
+        </w:rPr>
+        <w:t>Ireland and Austria are not independent and there is association or relationship between them</w:t>
+      </w:r>
+      <w:r>
+        <w:rPr>
+          <w:rFonts w:ascii="Times New Roman" w:hAnsi="Times New Roman" w:cs="Times New Roman"/>
+          <w:sz w:val="24"/>
+          <w:szCs w:val="24"/>
+        </w:rPr>
+        <w:t>.</w:t>
+      </w:r>
+    </w:p>
+    <w:p>
+      <w:pPr>
+        <w:ind w:left="1080"/>
+        <w:rPr>
+          <w:rFonts w:ascii="Times New Roman" w:hAnsi="Times New Roman" w:cs="Times New Roman"/>
+          <w:sz w:val="24"/>
+          <w:szCs w:val="24"/>
+        </w:rPr>
+      </w:pPr>
+      <w:r>
+        <w:rPr>
+          <w:rFonts w:ascii="Times New Roman" w:hAnsi="Times New Roman" w:cs="Times New Roman"/>
+          <w:sz w:val="24"/>
+          <w:szCs w:val="24"/>
+        </w:rPr>
+        <w:t xml:space="preserve">Result p-value = </w:t>
+      </w:r>
+      <w:r>
+        <w:rPr>
+          <w:rFonts w:ascii="Times New Roman" w:hAnsi="Times New Roman" w:cs="Times New Roman"/>
+          <w:sz w:val="24"/>
+          <w:szCs w:val="24"/>
+        </w:rPr>
+        <w:t>1.64e-14</w:t>
+      </w:r>
+      <w:r>
+        <w:rPr>
+          <w:rFonts w:ascii="Times New Roman" w:hAnsi="Times New Roman" w:cs="Times New Roman"/>
+          <w:sz w:val="24"/>
+          <w:szCs w:val="24"/>
+        </w:rPr>
+        <w:t>, we fail to accept H0.</w:t>
+      </w:r>
+    </w:p>
+    <w:p>
+      <w:pPr>
+        <w:ind w:left="1080"/>
+        <w:rPr>
+          <w:rFonts w:ascii="Times New Roman" w:hAnsi="Times New Roman" w:cs="Times New Roman"/>
+          <w:sz w:val="24"/>
+          <w:szCs w:val="24"/>
+        </w:rPr>
+      </w:pPr>
+      <w:r>
+        <w:rPr>
+          <w:rFonts w:ascii="Times New Roman" w:hAnsi="Times New Roman" w:cs="Times New Roman"/>
+          <w:sz w:val="24"/>
+          <w:szCs w:val="24"/>
+        </w:rPr>
+        <w:lastRenderedPageBreak/>
+        <w:t>Second scenario, I manually changed values for Austria to approximate frequencies to Ireland, this model is very sensitive to big differences between categorical variables:</w:t>
+      </w:r>
+    </w:p>
+    <w:p>
+      <w:pPr>
+        <w:ind w:left="1080"/>
+        <w:rPr>
+          <w:rFonts w:ascii="Times New Roman" w:hAnsi="Times New Roman" w:cs="Times New Roman"/>
+          <w:sz w:val="24"/>
+          <w:szCs w:val="24"/>
+        </w:rPr>
+      </w:pPr>
+      <w:r>
+        <w:rPr>
+          <w:rFonts w:ascii="Times New Roman" w:hAnsi="Times New Roman" w:cs="Times New Roman"/>
+          <w:sz w:val="24"/>
+          <w:szCs w:val="24"/>
+        </w:rPr>
+        <w:t>After applying Chi-Square, we have a p-value of 0.59, we can accept H0:</w:t>
+      </w:r>
+    </w:p>
+    <w:p>
+      <w:pPr>
+        <w:ind w:left="1080"/>
+        <w:rPr>
+          <w:rFonts w:ascii="Times New Roman" w:hAnsi="Times New Roman" w:cs="Times New Roman"/>
+          <w:sz w:val="24"/>
+          <w:szCs w:val="24"/>
+        </w:rPr>
+      </w:pPr>
+      <w:r>
+        <w:rPr>
+          <w:rFonts w:ascii="Times New Roman" w:hAnsi="Times New Roman" w:cs="Times New Roman"/>
+          <w:sz w:val="24"/>
+          <w:szCs w:val="24"/>
+        </w:rPr>
+        <w:t>Scenario 1:</w:t>
+      </w:r>
+    </w:p>
+    <w:p>
+      <w:pPr>
+        <w:ind w:left="1080"/>
+        <w:rPr>
+          <w:rFonts w:ascii="Times New Roman" w:hAnsi="Times New Roman" w:cs="Times New Roman"/>
+          <w:sz w:val="24"/>
+          <w:szCs w:val="24"/>
+        </w:rPr>
+      </w:pPr>
+      <w:r>
+        <w:rPr>
+          <w:rFonts w:ascii="Times New Roman" w:hAnsi="Times New Roman" w:cs="Times New Roman"/>
+          <w:sz w:val="24"/>
+          <w:szCs w:val="24"/>
+        </w:rPr>
+        <w:t>We don’t have normality for our samples:</w:t>
+      </w:r>
+    </w:p>
+    <w:p>
+      <w:pPr>
+        <w:ind w:left="1080"/>
+        <w:rPr>
+          <w:rFonts w:ascii="Times New Roman" w:hAnsi="Times New Roman" w:cs="Times New Roman"/>
+          <w:sz w:val="24"/>
+          <w:szCs w:val="24"/>
+        </w:rPr>
+      </w:pPr>
+      <w:r>
+        <w:rPr>
+          <w:rFonts w:ascii="Times New Roman" w:hAnsi="Times New Roman" w:cs="Times New Roman"/>
+          <w:sz w:val="24"/>
+          <w:szCs w:val="24"/>
+        </w:rPr>
+        <w:t>Hypothesis:</w:t>
+      </w:r>
+    </w:p>
+    <w:p>
+      <w:pPr>
+        <w:ind w:left="1080"/>
+        <w:rPr>
+          <w:rFonts w:ascii="Times New Roman" w:hAnsi="Times New Roman" w:cs="Times New Roman"/>
+          <w:sz w:val="24"/>
+          <w:szCs w:val="24"/>
+        </w:rPr>
+      </w:pPr>
+      <w:r>
+        <w:rPr>
+          <w:rFonts w:ascii="Times New Roman" w:hAnsi="Times New Roman" w:cs="Times New Roman"/>
+          <w:sz w:val="24"/>
+          <w:szCs w:val="24"/>
+        </w:rPr>
+        <w:t xml:space="preserve">H0: </w:t>
+      </w:r>
+      <w:r>
+        <w:rPr>
+          <w:rFonts w:ascii="Times New Roman" w:hAnsi="Times New Roman" w:cs="Times New Roman"/>
+          <w:sz w:val="24"/>
+          <w:szCs w:val="24"/>
+        </w:rPr>
+        <w:t>μ</w:t>
+      </w:r>
+      <w:r>
+        <w:rPr>
+          <w:rFonts w:ascii="Times New Roman" w:hAnsi="Times New Roman" w:cs="Times New Roman"/>
+          <w:sz w:val="24"/>
+          <w:szCs w:val="24"/>
+        </w:rPr>
+        <w:t xml:space="preserve"> </w:t>
+      </w:r>
+      <w:r>
+        <w:rPr>
+          <w:rFonts w:ascii="Times New Roman" w:hAnsi="Times New Roman" w:cs="Times New Roman"/>
+          <w:sz w:val="24"/>
+          <w:szCs w:val="24"/>
+        </w:rPr>
+        <w:t>IE_</w:t>
+      </w:r>
+      <w:r>
+        <w:rPr>
+          <w:rFonts w:ascii="Times New Roman" w:hAnsi="Times New Roman" w:cs="Times New Roman"/>
+          <w:sz w:val="24"/>
+          <w:szCs w:val="24"/>
+        </w:rPr>
+        <w:t>EIKN</w:t>
+      </w:r>
+      <w:r>
+        <w:rPr>
+          <w:rFonts w:ascii="Times New Roman" w:hAnsi="Times New Roman" w:cs="Times New Roman"/>
+          <w:sz w:val="24"/>
+          <w:szCs w:val="24"/>
+        </w:rPr>
+        <w:t xml:space="preserve">= </w:t>
+      </w:r>
+      <w:r>
+        <w:rPr>
+          <w:rFonts w:ascii="Times New Roman" w:hAnsi="Times New Roman" w:cs="Times New Roman"/>
+          <w:sz w:val="24"/>
+          <w:szCs w:val="24"/>
+        </w:rPr>
+        <w:t>μ</w:t>
+      </w:r>
+      <w:r>
+        <w:rPr>
+          <w:rFonts w:ascii="Times New Roman" w:hAnsi="Times New Roman" w:cs="Times New Roman"/>
+          <w:sz w:val="24"/>
+          <w:szCs w:val="24"/>
+        </w:rPr>
+        <w:t xml:space="preserve"> </w:t>
+      </w:r>
+      <w:r>
+        <w:rPr>
+          <w:rFonts w:ascii="Times New Roman" w:hAnsi="Times New Roman" w:cs="Times New Roman"/>
+          <w:sz w:val="24"/>
+          <w:szCs w:val="24"/>
+        </w:rPr>
+        <w:t>FR_LFBP</w:t>
+      </w:r>
+      <w:r>
+        <w:rPr>
+          <w:rFonts w:ascii="Times New Roman" w:hAnsi="Times New Roman" w:cs="Times New Roman"/>
+          <w:sz w:val="24"/>
+          <w:szCs w:val="24"/>
+        </w:rPr>
+        <w:t xml:space="preserve">= </w:t>
+      </w:r>
+      <w:r>
+        <w:rPr>
+          <w:rFonts w:ascii="Times New Roman" w:hAnsi="Times New Roman" w:cs="Times New Roman"/>
+          <w:sz w:val="24"/>
+          <w:szCs w:val="24"/>
+        </w:rPr>
+        <w:t>μ</w:t>
+      </w:r>
+      <w:r>
+        <w:rPr>
+          <w:rFonts w:ascii="Times New Roman" w:hAnsi="Times New Roman" w:cs="Times New Roman"/>
+          <w:sz w:val="24"/>
+          <w:szCs w:val="24"/>
+        </w:rPr>
+        <w:t xml:space="preserve"> </w:t>
+      </w:r>
+      <w:r>
+        <w:rPr>
+          <w:rFonts w:ascii="Times New Roman" w:hAnsi="Times New Roman" w:cs="Times New Roman"/>
+          <w:sz w:val="24"/>
+          <w:szCs w:val="24"/>
+        </w:rPr>
+        <w:t>SE_ESGP.</w:t>
+      </w:r>
+    </w:p>
+    <w:p>
+      <w:pPr>
+        <w:ind w:left="1080"/>
+        <w:rPr>
+          <w:rFonts w:ascii="Times New Roman" w:hAnsi="Times New Roman" w:cs="Times New Roman"/>
+          <w:sz w:val="24"/>
+          <w:szCs w:val="24"/>
+        </w:rPr>
+      </w:pPr>
+      <w:r>
+        <w:rPr>
+          <w:rFonts w:ascii="Times New Roman" w:hAnsi="Times New Roman" w:cs="Times New Roman"/>
+          <w:sz w:val="24"/>
+          <w:szCs w:val="24"/>
+        </w:rPr>
+        <w:t xml:space="preserve">H1: there are at least 2 </w:t>
+      </w:r>
+      <w:r>
+        <w:rPr>
+          <w:rFonts w:ascii="Times New Roman" w:hAnsi="Times New Roman" w:cs="Times New Roman"/>
+          <w:sz w:val="24"/>
+          <w:szCs w:val="24"/>
+        </w:rPr>
+        <w:t>μ</w:t>
+      </w:r>
+      <w:r>
+        <w:rPr>
+          <w:rFonts w:ascii="Times New Roman" w:hAnsi="Times New Roman" w:cs="Times New Roman"/>
+          <w:sz w:val="24"/>
+          <w:szCs w:val="24"/>
+        </w:rPr>
+        <w:t xml:space="preserve"> that are different one to another.</w:t>
+      </w:r>
+    </w:p>
+    <w:p>
+      <w:pPr>
+        <w:ind w:left="1080"/>
+        <w:rPr>
+          <w:rFonts w:ascii="Times New Roman" w:hAnsi="Times New Roman" w:cs="Times New Roman"/>
+          <w:sz w:val="24"/>
+          <w:szCs w:val="24"/>
+        </w:rPr>
+      </w:pPr>
+      <w:r>
+        <w:rPr>
+          <w:rFonts w:ascii="Times New Roman" w:hAnsi="Times New Roman" w:cs="Times New Roman"/>
+          <w:sz w:val="24"/>
+          <w:szCs w:val="24"/>
+        </w:rPr>
+        <w:t xml:space="preserve">Result, p-value = </w:t>
+      </w:r>
+      <w:r>
+        <w:rPr>
+          <w:rFonts w:ascii="Times New Roman" w:hAnsi="Times New Roman" w:cs="Times New Roman"/>
+          <w:sz w:val="24"/>
+          <w:szCs w:val="24"/>
+        </w:rPr>
+        <w:t>0.23511</w:t>
+      </w:r>
+      <w:r>
+        <w:rPr>
+          <w:rFonts w:ascii="Times New Roman" w:hAnsi="Times New Roman" w:cs="Times New Roman"/>
+          <w:sz w:val="24"/>
+          <w:szCs w:val="24"/>
+        </w:rPr>
+        <w:t>.</w:t>
+      </w:r>
+    </w:p>
+    <w:p>
+      <w:pPr>
+        <w:ind w:left="1080"/>
+        <w:rPr>
+          <w:rFonts w:ascii="Times New Roman" w:hAnsi="Times New Roman" w:cs="Times New Roman"/>
+          <w:sz w:val="24"/>
+          <w:szCs w:val="24"/>
+        </w:rPr>
+      </w:pPr>
+      <w:r>
+        <w:rPr>
+          <w:rFonts w:ascii="Times New Roman" w:hAnsi="Times New Roman" w:cs="Times New Roman"/>
+          <w:sz w:val="24"/>
+          <w:szCs w:val="24"/>
+        </w:rPr>
+        <w:t xml:space="preserve">We accept H0, </w:t>
+      </w:r>
+      <w:r>
+        <w:rPr>
+          <w:rFonts w:ascii="Times New Roman" w:hAnsi="Times New Roman" w:cs="Times New Roman"/>
+          <w:sz w:val="24"/>
+          <w:szCs w:val="24"/>
+        </w:rPr>
+        <w:t>the mean of annual passengers carried (2003-2022) for Ireland West Knock, Pau Pyrenees and Goteborg airports is the same.</w:t>
+      </w:r>
+    </w:p>
+    <w:p>
+      <w:pPr>
+        <w:ind w:left="1080"/>
+        <w:rPr>
+          <w:rFonts w:ascii="Times New Roman" w:hAnsi="Times New Roman" w:cs="Times New Roman"/>
+          <w:sz w:val="24"/>
+          <w:szCs w:val="24"/>
+        </w:rPr>
+      </w:pPr>
+      <w:r>
+        <w:rPr>
+          <w:rFonts w:ascii="Times New Roman" w:hAnsi="Times New Roman" w:cs="Times New Roman"/>
+          <w:sz w:val="24"/>
+          <w:szCs w:val="24"/>
+        </w:rPr>
+        <w:t>Scenario 2:</w:t>
+      </w:r>
+    </w:p>
+    <w:p>
+      <w:pPr>
+        <w:ind w:left="1080"/>
+        <w:rPr>
+          <w:rFonts w:ascii="Times New Roman" w:hAnsi="Times New Roman" w:cs="Times New Roman"/>
+          <w:sz w:val="24"/>
+          <w:szCs w:val="24"/>
+        </w:rPr>
+      </w:pPr>
+      <w:r>
+        <w:rPr>
+          <w:rFonts w:ascii="Times New Roman" w:hAnsi="Times New Roman" w:cs="Times New Roman"/>
+          <w:sz w:val="24"/>
+          <w:szCs w:val="24"/>
+        </w:rPr>
+        <w:t>We don’t have normality for our samples:</w:t>
+      </w:r>
+    </w:p>
+    <w:p>
+      <w:pPr>
+        <w:ind w:left="1080"/>
+        <w:rPr>
+          <w:rFonts w:ascii="Times New Roman" w:hAnsi="Times New Roman" w:cs="Times New Roman"/>
+          <w:sz w:val="24"/>
+          <w:szCs w:val="24"/>
+        </w:rPr>
+      </w:pPr>
+      <w:r>
+        <w:rPr>
+          <w:rFonts w:ascii="Times New Roman" w:hAnsi="Times New Roman" w:cs="Times New Roman"/>
+          <w:sz w:val="24"/>
+          <w:szCs w:val="24"/>
+        </w:rPr>
+        <w:t>Hypothesis:</w:t>
+      </w:r>
+    </w:p>
+    <w:p>
+      <w:pPr>
+        <w:ind w:left="1080"/>
+        <w:rPr>
+          <w:rFonts w:ascii="Times New Roman" w:hAnsi="Times New Roman" w:cs="Times New Roman"/>
+          <w:sz w:val="24"/>
+          <w:szCs w:val="24"/>
+        </w:rPr>
+      </w:pPr>
+      <w:r>
+        <w:rPr>
+          <w:rFonts w:ascii="Times New Roman" w:hAnsi="Times New Roman" w:cs="Times New Roman"/>
+          <w:sz w:val="24"/>
+          <w:szCs w:val="24"/>
+        </w:rPr>
+        <w:t xml:space="preserve">H0: </w:t>
+      </w:r>
+      <w:r>
+        <w:rPr>
+          <w:rFonts w:ascii="Times New Roman" w:hAnsi="Times New Roman" w:cs="Times New Roman"/>
+          <w:sz w:val="24"/>
+          <w:szCs w:val="24"/>
+        </w:rPr>
+        <w:t>μ</w:t>
+      </w:r>
+      <w:r>
+        <w:rPr>
+          <w:rFonts w:ascii="Times New Roman" w:hAnsi="Times New Roman" w:cs="Times New Roman"/>
+          <w:sz w:val="24"/>
+          <w:szCs w:val="24"/>
+        </w:rPr>
+        <w:t xml:space="preserve"> </w:t>
+      </w:r>
+      <w:r>
+        <w:rPr>
+          <w:rFonts w:ascii="Times New Roman" w:hAnsi="Times New Roman" w:cs="Times New Roman"/>
+          <w:sz w:val="24"/>
+          <w:szCs w:val="24"/>
+        </w:rPr>
+        <w:t>IE_</w:t>
+      </w:r>
+      <w:r>
+        <w:rPr>
+          <w:rFonts w:ascii="Times New Roman" w:hAnsi="Times New Roman" w:cs="Times New Roman"/>
+          <w:sz w:val="24"/>
+          <w:szCs w:val="24"/>
+        </w:rPr>
+        <w:t>EIKY</w:t>
+      </w:r>
+      <w:r>
+        <w:rPr>
+          <w:rFonts w:ascii="Times New Roman" w:hAnsi="Times New Roman" w:cs="Times New Roman"/>
+          <w:sz w:val="24"/>
+          <w:szCs w:val="24"/>
+        </w:rPr>
+        <w:t xml:space="preserve">= </w:t>
+      </w:r>
+      <w:r>
+        <w:rPr>
+          <w:rFonts w:ascii="Times New Roman" w:hAnsi="Times New Roman" w:cs="Times New Roman"/>
+          <w:sz w:val="24"/>
+          <w:szCs w:val="24"/>
+        </w:rPr>
+        <w:t>μ</w:t>
+      </w:r>
+      <w:r>
+        <w:rPr>
+          <w:rFonts w:ascii="Times New Roman" w:hAnsi="Times New Roman" w:cs="Times New Roman"/>
+          <w:sz w:val="24"/>
+          <w:szCs w:val="24"/>
+        </w:rPr>
+        <w:t xml:space="preserve"> </w:t>
+      </w:r>
+      <w:r>
+        <w:rPr>
+          <w:rFonts w:ascii="Times New Roman" w:hAnsi="Times New Roman" w:cs="Times New Roman"/>
+          <w:sz w:val="24"/>
+          <w:szCs w:val="24"/>
+        </w:rPr>
+        <w:t>DE_EDSB</w:t>
+      </w:r>
+      <w:r>
+        <w:rPr>
+          <w:rFonts w:ascii="Times New Roman" w:hAnsi="Times New Roman" w:cs="Times New Roman"/>
+          <w:sz w:val="24"/>
+          <w:szCs w:val="24"/>
+        </w:rPr>
+        <w:t xml:space="preserve">= </w:t>
+      </w:r>
+      <w:r>
+        <w:rPr>
+          <w:rFonts w:ascii="Times New Roman" w:hAnsi="Times New Roman" w:cs="Times New Roman"/>
+          <w:sz w:val="24"/>
+          <w:szCs w:val="24"/>
+        </w:rPr>
+        <w:t>μ</w:t>
+      </w:r>
+      <w:r>
+        <w:rPr>
+          <w:rFonts w:ascii="Times New Roman" w:hAnsi="Times New Roman" w:cs="Times New Roman"/>
+          <w:sz w:val="24"/>
+          <w:szCs w:val="24"/>
+        </w:rPr>
+        <w:t xml:space="preserve"> </w:t>
+      </w:r>
+      <w:r>
+        <w:rPr>
+          <w:rFonts w:ascii="Times New Roman" w:hAnsi="Times New Roman" w:cs="Times New Roman"/>
+          <w:sz w:val="24"/>
+          <w:szCs w:val="24"/>
+        </w:rPr>
+        <w:t>PL_EPRZ.</w:t>
+      </w:r>
+    </w:p>
+    <w:p>
+      <w:pPr>
+        <w:ind w:left="1080"/>
+        <w:rPr>
+          <w:rFonts w:ascii="Times New Roman" w:hAnsi="Times New Roman" w:cs="Times New Roman"/>
+          <w:sz w:val="24"/>
+          <w:szCs w:val="24"/>
+        </w:rPr>
+      </w:pPr>
+      <w:r>
+        <w:rPr>
+          <w:rFonts w:ascii="Times New Roman" w:hAnsi="Times New Roman" w:cs="Times New Roman"/>
+          <w:sz w:val="24"/>
+          <w:szCs w:val="24"/>
+        </w:rPr>
+        <w:t xml:space="preserve">H1: there are at least 2 </w:t>
+      </w:r>
+      <w:r>
+        <w:rPr>
+          <w:rFonts w:ascii="Times New Roman" w:hAnsi="Times New Roman" w:cs="Times New Roman"/>
+          <w:sz w:val="24"/>
+          <w:szCs w:val="24"/>
+        </w:rPr>
+        <w:t>μ</w:t>
+      </w:r>
+      <w:r>
+        <w:rPr>
+          <w:rFonts w:ascii="Times New Roman" w:hAnsi="Times New Roman" w:cs="Times New Roman"/>
+          <w:sz w:val="24"/>
+          <w:szCs w:val="24"/>
+        </w:rPr>
+        <w:t xml:space="preserve"> that are different one to another.</w:t>
+      </w:r>
+    </w:p>
+    <w:p>
+      <w:pPr>
+        <w:ind w:left="1080"/>
+        <w:rPr>
+          <w:rFonts w:ascii="Times New Roman" w:hAnsi="Times New Roman" w:cs="Times New Roman"/>
+          <w:sz w:val="24"/>
+          <w:szCs w:val="24"/>
+        </w:rPr>
+      </w:pPr>
+      <w:r>
+        <w:rPr>
+          <w:rFonts w:ascii="Times New Roman" w:hAnsi="Times New Roman" w:cs="Times New Roman"/>
+          <w:sz w:val="24"/>
+          <w:szCs w:val="24"/>
+        </w:rPr>
+        <w:t xml:space="preserve">Result, p-value = </w:t>
+      </w:r>
+      <w:r>
+        <w:rPr>
+          <w:rFonts w:ascii="Times New Roman" w:hAnsi="Times New Roman" w:cs="Times New Roman"/>
+          <w:sz w:val="24"/>
+          <w:szCs w:val="24"/>
+        </w:rPr>
+        <w:t>8.48e-08</w:t>
+      </w:r>
+    </w:p>
+    <w:p>
+      <w:pPr>
+        <w:ind w:left="1080"/>
+        <w:rPr>
+          <w:rFonts w:ascii="Times New Roman" w:hAnsi="Times New Roman" w:cs="Times New Roman"/>
+          <w:sz w:val="24"/>
+          <w:szCs w:val="24"/>
+        </w:rPr>
+      </w:pPr>
+      <w:r>
+        <w:rPr>
+          <w:rFonts w:ascii="Times New Roman" w:hAnsi="Times New Roman" w:cs="Times New Roman"/>
+          <w:sz w:val="24"/>
+          <w:szCs w:val="24"/>
+        </w:rPr>
+        <w:t xml:space="preserve">We fail to accept </w:t>
+      </w:r>
+      <w:r>
+        <w:rPr>
+          <w:rFonts w:ascii="Times New Roman" w:hAnsi="Times New Roman" w:cs="Times New Roman"/>
+          <w:sz w:val="24"/>
+          <w:szCs w:val="24"/>
+        </w:rPr>
+        <w:t xml:space="preserve">H0, </w:t>
+      </w:r>
+      <w:r>
+        <w:rPr>
+          <w:rFonts w:ascii="Times New Roman" w:hAnsi="Times New Roman" w:cs="Times New Roman"/>
+          <w:sz w:val="24"/>
+          <w:szCs w:val="24"/>
+        </w:rPr>
+        <w:t>the mean of annual passengers carried (2003-2022) for Kerry, Karlsruhe/Baden and Rzeszow-</w:t>
+      </w:r>
+      <w:proofErr w:type="spellStart"/>
+      <w:r>
+        <w:rPr>
+          <w:rFonts w:ascii="Times New Roman" w:hAnsi="Times New Roman" w:cs="Times New Roman"/>
+          <w:sz w:val="24"/>
+          <w:szCs w:val="24"/>
+        </w:rPr>
+        <w:t>Jasionka</w:t>
+      </w:r>
+      <w:proofErr w:type="spellEnd"/>
+      <w:r>
+        <w:rPr>
+          <w:rFonts w:ascii="Times New Roman" w:hAnsi="Times New Roman" w:cs="Times New Roman"/>
+          <w:sz w:val="24"/>
+          <w:szCs w:val="24"/>
+        </w:rPr>
+        <w:t xml:space="preserve"> airports is different.</w:t>
+      </w:r>
+    </w:p>
+    <w:p>
+      <w:pPr>
+        <w:ind w:left="1080"/>
+        <w:rPr>
+          <w:rFonts w:ascii="Times New Roman" w:hAnsi="Times New Roman" w:cs="Times New Roman"/>
+          <w:sz w:val="24"/>
+          <w:szCs w:val="24"/>
+        </w:rPr>
+      </w:pPr>
+      <w:r>
+        <w:rPr>
+          <w:rFonts w:ascii="Times New Roman" w:hAnsi="Times New Roman" w:cs="Times New Roman"/>
+          <w:sz w:val="24"/>
+          <w:szCs w:val="24"/>
+        </w:rPr>
+        <w:t>Scenario 1:</w:t>
+      </w:r>
+    </w:p>
+    <w:p>
+      <w:pPr>
+        <w:ind w:left="1080"/>
+        <w:rPr>
+          <w:rFonts w:ascii="Times New Roman" w:hAnsi="Times New Roman" w:cs="Times New Roman"/>
+          <w:sz w:val="24"/>
+          <w:szCs w:val="24"/>
+        </w:rPr>
+      </w:pPr>
+      <w:r>
+        <w:rPr>
+          <w:rFonts w:ascii="Times New Roman" w:hAnsi="Times New Roman" w:cs="Times New Roman"/>
+          <w:sz w:val="24"/>
+          <w:szCs w:val="24"/>
+        </w:rPr>
+        <w:t>Checking normality:</w:t>
+      </w:r>
+    </w:p>
+    <w:p>
+      <w:pPr>
+        <w:ind w:left="1080"/>
+        <w:rPr>
+          <w:rFonts w:ascii="Times New Roman" w:hAnsi="Times New Roman" w:cs="Times New Roman"/>
+          <w:sz w:val="24"/>
+          <w:szCs w:val="24"/>
+        </w:rPr>
+      </w:pPr>
+      <w:r>
+        <w:rPr>
+          <w:rFonts w:ascii="Times New Roman" w:hAnsi="Times New Roman" w:cs="Times New Roman"/>
+          <w:sz w:val="24"/>
+          <w:szCs w:val="24"/>
+        </w:rPr>
+        <w:t>Hypothesis:</w:t>
+      </w:r>
+    </w:p>
+    <w:p>
+      <w:pPr>
+        <w:ind w:left="1080"/>
+        <w:rPr>
+          <w:rFonts w:ascii="Times New Roman" w:hAnsi="Times New Roman" w:cs="Times New Roman"/>
+          <w:sz w:val="24"/>
+          <w:szCs w:val="24"/>
+        </w:rPr>
+      </w:pPr>
+      <w:r>
+        <w:rPr>
+          <w:rFonts w:ascii="Times New Roman" w:hAnsi="Times New Roman" w:cs="Times New Roman"/>
+          <w:sz w:val="24"/>
+          <w:szCs w:val="24"/>
+        </w:rPr>
+        <w:t xml:space="preserve">H0: μ Ireland = μ </w:t>
+      </w:r>
+      <w:r>
+        <w:rPr>
+          <w:rFonts w:ascii="Times New Roman" w:hAnsi="Times New Roman" w:cs="Times New Roman"/>
+          <w:sz w:val="24"/>
+          <w:szCs w:val="24"/>
+        </w:rPr>
+        <w:t>Croatia</w:t>
+      </w:r>
+      <w:r>
+        <w:rPr>
+          <w:rFonts w:ascii="Times New Roman" w:hAnsi="Times New Roman" w:cs="Times New Roman"/>
+          <w:sz w:val="24"/>
+          <w:szCs w:val="24"/>
+        </w:rPr>
+        <w:t>.</w:t>
+      </w:r>
+    </w:p>
+    <w:p>
+      <w:pPr>
+        <w:ind w:left="1080"/>
+        <w:rPr>
+          <w:rFonts w:ascii="Times New Roman" w:hAnsi="Times New Roman" w:cs="Times New Roman"/>
+          <w:sz w:val="24"/>
+          <w:szCs w:val="24"/>
+        </w:rPr>
+      </w:pPr>
+      <w:r>
+        <w:rPr>
+          <w:rFonts w:ascii="Times New Roman" w:hAnsi="Times New Roman" w:cs="Times New Roman"/>
+          <w:sz w:val="24"/>
+          <w:szCs w:val="24"/>
+        </w:rPr>
+        <w:t xml:space="preserve">H1: μ Ireland != μ </w:t>
+      </w:r>
+      <w:r>
+        <w:rPr>
+          <w:rFonts w:ascii="Times New Roman" w:hAnsi="Times New Roman" w:cs="Times New Roman"/>
+          <w:sz w:val="24"/>
+          <w:szCs w:val="24"/>
+        </w:rPr>
+        <w:t>Croatia</w:t>
+      </w:r>
+      <w:r>
+        <w:rPr>
+          <w:rFonts w:ascii="Times New Roman" w:hAnsi="Times New Roman" w:cs="Times New Roman"/>
+          <w:sz w:val="24"/>
+          <w:szCs w:val="24"/>
+        </w:rPr>
+        <w:t>.</w:t>
+      </w:r>
+    </w:p>
+    <w:p>
+      <w:pPr>
+        <w:ind w:left="1080"/>
+        <w:rPr>
+          <w:rFonts w:ascii="Times New Roman" w:hAnsi="Times New Roman" w:cs="Times New Roman"/>
+          <w:sz w:val="24"/>
+          <w:szCs w:val="24"/>
+        </w:rPr>
+      </w:pPr>
+      <w:r>
+        <w:rPr>
+          <w:rFonts w:ascii="Times New Roman" w:hAnsi="Times New Roman" w:cs="Times New Roman"/>
+          <w:sz w:val="24"/>
+          <w:szCs w:val="24"/>
+        </w:rPr>
+        <w:t>Result p-value = 0.3068</w:t>
+      </w:r>
+    </w:p>
+    <w:p>
+      <w:pPr>
+        <w:ind w:left="1080"/>
+        <w:rPr>
+          <w:rFonts w:ascii="Times New Roman" w:hAnsi="Times New Roman" w:cs="Times New Roman"/>
+          <w:sz w:val="24"/>
+          <w:szCs w:val="24"/>
+        </w:rPr>
+      </w:pPr>
+      <w:r>
+        <w:rPr>
+          <w:rFonts w:ascii="Times New Roman" w:hAnsi="Times New Roman" w:cs="Times New Roman"/>
+          <w:sz w:val="24"/>
+          <w:szCs w:val="24"/>
+        </w:rPr>
+        <w:t>We accept H0 as p-value is greater than alpha, there is no difference between the average number of train passengers between Ireland and Croatia.</w:t>
+      </w:r>
+    </w:p>
+    <w:p>
+      <w:pPr>
+        <w:ind w:left="1080"/>
+        <w:rPr>
+          <w:rFonts w:ascii="Times New Roman" w:hAnsi="Times New Roman" w:cs="Times New Roman"/>
+          <w:sz w:val="24"/>
+          <w:szCs w:val="24"/>
+        </w:rPr>
+      </w:pPr>
+    </w:p>
+    <w:p>
+      <w:pPr>
+        <w:ind w:left="1080"/>
+        <w:rPr>
+          <w:rFonts w:ascii="Times New Roman" w:hAnsi="Times New Roman" w:cs="Times New Roman"/>
+          <w:sz w:val="24"/>
+          <w:szCs w:val="24"/>
+        </w:rPr>
+      </w:pPr>
+      <w:r>
+        <w:rPr>
+          <w:rFonts w:ascii="Times New Roman" w:hAnsi="Times New Roman" w:cs="Times New Roman"/>
+          <w:sz w:val="24"/>
+          <w:szCs w:val="24"/>
+        </w:rPr>
+        <w:t>Scenario 2:</w:t>
+      </w:r>
+    </w:p>
+    <w:p>
+      <w:pPr>
+        <w:ind w:left="1080"/>
+        <w:rPr>
+          <w:rFonts w:ascii="Times New Roman" w:hAnsi="Times New Roman" w:cs="Times New Roman"/>
+          <w:sz w:val="24"/>
+          <w:szCs w:val="24"/>
+        </w:rPr>
+      </w:pPr>
+      <w:r>
+        <w:rPr>
+          <w:rFonts w:ascii="Times New Roman" w:hAnsi="Times New Roman" w:cs="Times New Roman"/>
+          <w:sz w:val="24"/>
+          <w:szCs w:val="24"/>
+        </w:rPr>
+        <w:t>Checking normality:</w:t>
+      </w:r>
+    </w:p>
+    <w:p>
+      <w:pPr>
+        <w:ind w:left="1080"/>
+        <w:rPr>
+          <w:rFonts w:ascii="Times New Roman" w:hAnsi="Times New Roman" w:cs="Times New Roman"/>
+          <w:sz w:val="24"/>
+          <w:szCs w:val="24"/>
+        </w:rPr>
+      </w:pPr>
+      <w:r>
+        <w:rPr>
+          <w:rFonts w:ascii="Times New Roman" w:hAnsi="Times New Roman" w:cs="Times New Roman"/>
+          <w:sz w:val="24"/>
+          <w:szCs w:val="24"/>
+        </w:rPr>
+        <w:t>Hypothesis:</w:t>
+      </w:r>
+    </w:p>
+    <w:p>
+      <w:pPr>
+        <w:ind w:left="1080"/>
+        <w:rPr>
+          <w:rFonts w:ascii="Times New Roman" w:hAnsi="Times New Roman" w:cs="Times New Roman"/>
+          <w:sz w:val="24"/>
+          <w:szCs w:val="24"/>
+        </w:rPr>
+      </w:pPr>
+      <w:r>
+        <w:rPr>
+          <w:rFonts w:ascii="Times New Roman" w:hAnsi="Times New Roman" w:cs="Times New Roman"/>
+          <w:sz w:val="24"/>
+          <w:szCs w:val="24"/>
+        </w:rPr>
+        <w:lastRenderedPageBreak/>
+        <w:t xml:space="preserve">H0: μ Ireland = μ </w:t>
+      </w:r>
+      <w:r>
+        <w:rPr>
+          <w:rFonts w:ascii="Times New Roman" w:hAnsi="Times New Roman" w:cs="Times New Roman"/>
+          <w:sz w:val="24"/>
+          <w:szCs w:val="24"/>
+        </w:rPr>
+        <w:t>Slovakia</w:t>
+      </w:r>
+      <w:r>
+        <w:rPr>
+          <w:rFonts w:ascii="Times New Roman" w:hAnsi="Times New Roman" w:cs="Times New Roman"/>
+          <w:sz w:val="24"/>
+          <w:szCs w:val="24"/>
+        </w:rPr>
+        <w:t>.</w:t>
+      </w:r>
+    </w:p>
+    <w:p>
+      <w:pPr>
+        <w:ind w:left="1080"/>
+        <w:rPr>
+          <w:rFonts w:ascii="Times New Roman" w:hAnsi="Times New Roman" w:cs="Times New Roman"/>
+          <w:sz w:val="24"/>
+          <w:szCs w:val="24"/>
+        </w:rPr>
+      </w:pPr>
+      <w:r>
+        <w:rPr>
+          <w:rFonts w:ascii="Times New Roman" w:hAnsi="Times New Roman" w:cs="Times New Roman"/>
+          <w:sz w:val="24"/>
+          <w:szCs w:val="24"/>
+        </w:rPr>
+        <w:t xml:space="preserve">H1: μ Ireland != μ </w:t>
+      </w:r>
+      <w:r>
+        <w:rPr>
+          <w:rFonts w:ascii="Times New Roman" w:hAnsi="Times New Roman" w:cs="Times New Roman"/>
+          <w:sz w:val="24"/>
+          <w:szCs w:val="24"/>
+        </w:rPr>
+        <w:t>Slovakia</w:t>
+      </w:r>
+      <w:r>
+        <w:rPr>
+          <w:rFonts w:ascii="Times New Roman" w:hAnsi="Times New Roman" w:cs="Times New Roman"/>
+          <w:sz w:val="24"/>
+          <w:szCs w:val="24"/>
+        </w:rPr>
+        <w:t>.</w:t>
+      </w:r>
+    </w:p>
+    <w:p>
+      <w:pPr>
+        <w:ind w:left="1080"/>
+        <w:rPr>
+          <w:rFonts w:ascii="Times New Roman" w:hAnsi="Times New Roman" w:cs="Times New Roman"/>
+          <w:sz w:val="24"/>
+          <w:szCs w:val="24"/>
+        </w:rPr>
+      </w:pPr>
+      <w:r>
+        <w:rPr>
+          <w:rFonts w:ascii="Times New Roman" w:hAnsi="Times New Roman" w:cs="Times New Roman"/>
+          <w:sz w:val="24"/>
+          <w:szCs w:val="24"/>
+        </w:rPr>
+        <w:t xml:space="preserve">Result p-value = </w:t>
+      </w:r>
+      <w:r>
+        <w:rPr>
+          <w:rFonts w:ascii="Times New Roman" w:hAnsi="Times New Roman" w:cs="Times New Roman"/>
+          <w:sz w:val="24"/>
+          <w:szCs w:val="24"/>
+        </w:rPr>
+        <w:t>3.45e-06</w:t>
+      </w:r>
+    </w:p>
+    <w:p>
+      <w:pPr>
+        <w:ind w:left="1080"/>
+        <w:rPr>
+          <w:rFonts w:ascii="Times New Roman" w:hAnsi="Times New Roman" w:cs="Times New Roman"/>
+          <w:sz w:val="24"/>
+          <w:szCs w:val="24"/>
+        </w:rPr>
+      </w:pPr>
+      <w:r>
+        <w:rPr>
+          <w:rFonts w:ascii="Times New Roman" w:hAnsi="Times New Roman" w:cs="Times New Roman"/>
+          <w:sz w:val="24"/>
+          <w:szCs w:val="24"/>
+        </w:rPr>
+        <w:t>We reject H0 as p-value is lower than alpha, there is a significant difference between the average number of train passengers between Ireland and Slovakia.</w:t>
+      </w:r>
+    </w:p>
+    <w:p>
+      <w:pPr>
+        <w:ind w:left="1080"/>
+        <w:rPr>
+          <w:rFonts w:ascii="Times New Roman" w:hAnsi="Times New Roman" w:cs="Times New Roman"/>
+          <w:sz w:val="24"/>
+          <w:szCs w:val="24"/>
+        </w:rPr>
+      </w:pPr>
+    </w:p>
+    <w:p>
+      <w:pPr>
+        <w:ind w:left="1080"/>
+        <w:rPr>
+          <w:rFonts w:ascii="Times New Roman" w:hAnsi="Times New Roman" w:cs="Times New Roman"/>
+          <w:sz w:val="24"/>
+          <w:szCs w:val="24"/>
+        </w:rPr>
+      </w:pPr>
+    </w:p>
+    <w:p>
+      <w:pPr>
+        <w:ind w:left="1080"/>
+        <w:rPr>
+          <w:rFonts w:ascii="Times New Roman" w:hAnsi="Times New Roman" w:cs="Times New Roman"/>
+          <w:sz w:val="24"/>
+          <w:szCs w:val="24"/>
+        </w:rPr>
+      </w:pPr>
+    </w:p>
+    <w:p>
+      <w:pPr>
+        <w:ind w:left="360"/>
+        <w:rPr>
+          <w:rFonts w:ascii="Times New Roman" w:hAnsi="Times New Roman" w:cs="Times New Roman"/>
+          <w:sz w:val="24"/>
+          <w:szCs w:val="24"/>
+        </w:rPr>
+      </w:pPr>
+    </w:p>
+    <w:p>
+      <w:pPr>
+        <w:ind w:left="720"/>
+        <w:rPr>
+          <w:rFonts w:ascii="Times New Roman" w:hAnsi="Times New Roman" w:cs="Times New Roman"/>
+          <w:sz w:val="24"/>
+          <w:szCs w:val="24"/>
+        </w:rPr>
+      </w:pPr>
     </w:p>
     <w:p>
       <w:pPr>

</xml_diff>

<commit_message>
ML part finished, word count 1861/3300, starting with Data Visualisation part, Dashboard.
</commit_message>
<xml_diff>
--- a/Word_Count_CA2.docx
+++ b/Word_Count_CA2.docx
@@ -3136,19 +3136,107 @@
     </w:p>
     <w:p>
       <w:pPr>
-        <w:rPr>
-          <w:rFonts w:ascii="Times New Roman" w:hAnsi="Times New Roman" w:cs="Times New Roman"/>
-          <w:sz w:val="24"/>
-          <w:szCs w:val="24"/>
-        </w:rPr>
-      </w:pPr>
-      <w:r>
-        <w:rPr>
-          <w:rFonts w:ascii="Times New Roman" w:hAnsi="Times New Roman" w:cs="Times New Roman"/>
-          <w:sz w:val="24"/>
-          <w:szCs w:val="24"/>
-        </w:rPr>
-        <w:t xml:space="preserve">The methodology for </w:t>
+        <w:ind w:firstLine="357"/>
+      </w:pPr>
+      <w:r>
+        <w:rPr>
+          <w:rFonts w:ascii="Times New Roman" w:hAnsi="Times New Roman" w:cs="Times New Roman"/>
+          <w:sz w:val="24"/>
+          <w:szCs w:val="24"/>
+        </w:rPr>
+        <w:t>The methodology for ML part can be seen as follows:</w:t>
+      </w:r>
+    </w:p>
+    <w:p>
+      <w:pPr>
+        <w:ind w:left="360"/>
+        <w:rPr>
+          <w:rFonts w:ascii="Times New Roman" w:hAnsi="Times New Roman" w:cs="Times New Roman"/>
+          <w:sz w:val="24"/>
+          <w:szCs w:val="24"/>
+        </w:rPr>
+      </w:pPr>
+      <w:r>
+        <w:rPr>
+          <w:rFonts w:ascii="Times New Roman" w:hAnsi="Times New Roman" w:cs="Times New Roman"/>
+          <w:sz w:val="24"/>
+          <w:szCs w:val="24"/>
+        </w:rPr>
+        <w:t xml:space="preserve">The choice of the dataset </w:t>
+      </w:r>
+      <w:r>
+        <w:rPr>
+          <w:rFonts w:ascii="Times New Roman" w:hAnsi="Times New Roman" w:cs="Times New Roman"/>
+          <w:i/>
+          <w:iCs/>
+          <w:sz w:val="24"/>
+          <w:szCs w:val="24"/>
+        </w:rPr>
+        <w:t>“</w:t>
+      </w:r>
+      <w:r>
+        <w:rPr>
+          <w:rFonts w:ascii="Times New Roman" w:hAnsi="Times New Roman" w:cs="Times New Roman"/>
+          <w:i/>
+          <w:iCs/>
+          <w:sz w:val="24"/>
+          <w:szCs w:val="24"/>
+        </w:rPr>
+        <w:t>TRAN_HV_PSMOD</w:t>
+      </w:r>
+      <w:r>
+        <w:rPr>
+          <w:rFonts w:ascii="Times New Roman" w:hAnsi="Times New Roman" w:cs="Times New Roman"/>
+          <w:i/>
+          <w:iCs/>
+          <w:sz w:val="24"/>
+          <w:szCs w:val="24"/>
+        </w:rPr>
+        <w:t>”</w:t>
+      </w:r>
+      <w:r>
+        <w:rPr>
+          <w:rFonts w:ascii="Times New Roman" w:hAnsi="Times New Roman" w:cs="Times New Roman"/>
+          <w:sz w:val="24"/>
+          <w:szCs w:val="24"/>
+        </w:rPr>
+        <w:t xml:space="preserve"> and the selection of supervised ML models (Decision Tree, Random Forest, K-Nearest Neighbours, and Support Vector Machine) are purely matters of modelling. After numerous attempts, this combination has proven effective.</w:t>
+      </w:r>
+    </w:p>
+    <w:p>
+      <w:pPr>
+        <w:ind w:left="360"/>
+        <w:rPr>
+          <w:rFonts w:ascii="Times New Roman" w:hAnsi="Times New Roman" w:cs="Times New Roman"/>
+          <w:sz w:val="24"/>
+          <w:szCs w:val="24"/>
+        </w:rPr>
+      </w:pPr>
+      <w:r>
+        <w:rPr>
+          <w:rFonts w:ascii="Times New Roman" w:hAnsi="Times New Roman" w:cs="Times New Roman"/>
+          <w:sz w:val="24"/>
+          <w:szCs w:val="24"/>
+        </w:rPr>
+        <w:t>We will be modelling the dataset to see how models react having these classes:</w:t>
+      </w:r>
+    </w:p>
+    <w:p>
+      <w:pPr>
+        <w:ind w:left="360"/>
+        <w:rPr>
+          <w:rFonts w:ascii="Times New Roman" w:hAnsi="Times New Roman" w:cs="Times New Roman"/>
+          <w:sz w:val="24"/>
+          <w:szCs w:val="24"/>
+        </w:rPr>
+      </w:pPr>
+      <w:r>
+        <w:rPr>
+          <w:rFonts w:ascii="Times New Roman" w:hAnsi="Times New Roman" w:cs="Times New Roman"/>
+          <w:sz w:val="24"/>
+          <w:szCs w:val="24"/>
+        </w:rPr>
+        <w:t xml:space="preserve">I paired Ireland with Hungary because it showed the best performance association for selected </w:t>
       </w:r>
       <w:r>
         <w:rPr>
@@ -3164,7 +3252,15 @@
           <w:sz w:val="24"/>
           <w:szCs w:val="24"/>
         </w:rPr>
-        <w:t xml:space="preserve"> part can be seen as follows:</w:t>
+        <w:t xml:space="preserve"> models</w:t>
+      </w:r>
+      <w:r>
+        <w:rPr>
+          <w:rFonts w:ascii="Times New Roman" w:hAnsi="Times New Roman" w:cs="Times New Roman"/>
+          <w:sz w:val="24"/>
+          <w:szCs w:val="24"/>
+        </w:rPr>
+        <w:t>, here are the results:</w:t>
       </w:r>
     </w:p>
     <w:p>
@@ -3182,45 +3278,7 @@
           <w:sz w:val="24"/>
           <w:szCs w:val="24"/>
         </w:rPr>
-        <w:t xml:space="preserve">The choice of the dataset </w:t>
-      </w:r>
-      <w:r>
-        <w:rPr>
-          <w:rFonts w:ascii="Times New Roman" w:hAnsi="Times New Roman" w:cs="Times New Roman"/>
-          <w:i/>
-          <w:iCs/>
-          <w:sz w:val="24"/>
-          <w:szCs w:val="24"/>
-        </w:rPr>
-        <w:t>“</w:t>
-      </w:r>
-      <w:r>
-        <w:rPr>
-          <w:rFonts w:ascii="Times New Roman" w:hAnsi="Times New Roman" w:cs="Times New Roman"/>
-          <w:i/>
-          <w:iCs/>
-          <w:sz w:val="24"/>
-          <w:szCs w:val="24"/>
-        </w:rPr>
-        <w:t>TRAN_HV_PSMOD</w:t>
-      </w:r>
-      <w:r>
-        <w:rPr>
-          <w:rFonts w:ascii="Times New Roman" w:hAnsi="Times New Roman" w:cs="Times New Roman"/>
-          <w:i/>
-          <w:iCs/>
-          <w:sz w:val="24"/>
-          <w:szCs w:val="24"/>
-        </w:rPr>
-        <w:t>”</w:t>
-      </w:r>
-      <w:r>
-        <w:rPr>
-          <w:rFonts w:ascii="Times New Roman" w:hAnsi="Times New Roman" w:cs="Times New Roman"/>
-          <w:sz w:val="24"/>
-          <w:szCs w:val="24"/>
-        </w:rPr>
-        <w:t xml:space="preserve"> and the selection of supervised ML models (Decision Tree, Random Forest, K-Nearest Neighbours, and Support Vector Machine) are purely matters of modelling. After numerous attempts, this combination has proven effective.</w:t>
+        <w:t>Overall model is performing well however for Gamma = 0.0001, models seem to be overfitted as this score is lower compared to Gamma 0.01 and 0.001:</w:t>
       </w:r>
     </w:p>
     <w:p>
@@ -3238,7 +3296,23 @@
           <w:sz w:val="24"/>
           <w:szCs w:val="24"/>
         </w:rPr>
-        <w:t>We will be modelling the dataset to see how models react having these classes:</w:t>
+        <w:t xml:space="preserve">To </w:t>
+      </w:r>
+      <w:r>
+        <w:rPr>
+          <w:rFonts w:ascii="Times New Roman" w:hAnsi="Times New Roman" w:cs="Times New Roman"/>
+          <w:sz w:val="24"/>
+          <w:szCs w:val="24"/>
+        </w:rPr>
+        <w:t>address the issue of overfitting, I enriched the dataset by quarterly weighting yearly values</w:t>
+      </w:r>
+      <w:r>
+        <w:rPr>
+          <w:rFonts w:ascii="Times New Roman" w:hAnsi="Times New Roman" w:cs="Times New Roman"/>
+          <w:sz w:val="24"/>
+          <w:szCs w:val="24"/>
+        </w:rPr>
+        <w:t>:</w:t>
       </w:r>
     </w:p>
     <w:p>
@@ -3256,31 +3330,15 @@
           <w:sz w:val="24"/>
           <w:szCs w:val="24"/>
         </w:rPr>
-        <w:t xml:space="preserve">I paired Ireland with Hungary because it showed the best performance association for selected </w:t>
-      </w:r>
-      <w:r>
-        <w:rPr>
-          <w:rFonts w:ascii="Times New Roman" w:hAnsi="Times New Roman" w:cs="Times New Roman"/>
-          <w:sz w:val="24"/>
-          <w:szCs w:val="24"/>
-        </w:rPr>
-        <w:t>ML</w:t>
-      </w:r>
-      <w:r>
-        <w:rPr>
-          <w:rFonts w:ascii="Times New Roman" w:hAnsi="Times New Roman" w:cs="Times New Roman"/>
-          <w:sz w:val="24"/>
-          <w:szCs w:val="24"/>
-        </w:rPr>
-        <w:t xml:space="preserve"> models</w:t>
-      </w:r>
-      <w:r>
-        <w:rPr>
-          <w:rFonts w:ascii="Times New Roman" w:hAnsi="Times New Roman" w:cs="Times New Roman"/>
-          <w:sz w:val="24"/>
-          <w:szCs w:val="24"/>
-        </w:rPr>
-        <w:t>, here are the results:</w:t>
+        <w:t>The results are as follows</w:t>
+      </w:r>
+      <w:r>
+        <w:rPr>
+          <w:rFonts w:ascii="Times New Roman" w:hAnsi="Times New Roman" w:cs="Times New Roman"/>
+          <w:sz w:val="24"/>
+          <w:szCs w:val="24"/>
+        </w:rPr>
+        <w:t>:</w:t>
       </w:r>
     </w:p>
     <w:p>
@@ -3298,7 +3356,7 @@
           <w:sz w:val="24"/>
           <w:szCs w:val="24"/>
         </w:rPr>
-        <w:t>Overall model is performing well however for Gamma = 0.0001, models seem to be overfitted as this score is lower compared to Gamma 0.01 and 0.001:</w:t>
+        <w:t>Now we have a better fit, with higher scores observed at Gamma = 0.0001.</w:t>
       </w:r>
     </w:p>
     <w:p>
@@ -3316,23 +3374,7 @@
           <w:sz w:val="24"/>
           <w:szCs w:val="24"/>
         </w:rPr>
-        <w:t xml:space="preserve">To address the issue of overfitting, I enriched the dataset by dividing each </w:t>
-      </w:r>
-      <w:r>
-        <w:rPr>
-          <w:rFonts w:ascii="Times New Roman" w:hAnsi="Times New Roman" w:cs="Times New Roman"/>
-          <w:sz w:val="24"/>
-          <w:szCs w:val="24"/>
-        </w:rPr>
-        <w:t>year</w:t>
-      </w:r>
-      <w:r>
-        <w:rPr>
-          <w:rFonts w:ascii="Times New Roman" w:hAnsi="Times New Roman" w:cs="Times New Roman"/>
-          <w:sz w:val="24"/>
-          <w:szCs w:val="24"/>
-        </w:rPr>
-        <w:t xml:space="preserve"> into quarters. The results are as follows</w:t>
+        <w:t>Ireland will be our target variable for each transportation method. In the first attempt with yearly data, we obtained the following results</w:t>
       </w:r>
       <w:r>
         <w:rPr>
@@ -3358,7 +3400,7 @@
           <w:sz w:val="24"/>
           <w:szCs w:val="24"/>
         </w:rPr>
-        <w:t>Now we have a better fit, with higher scores observed at Gamma = 0.0001.</w:t>
+        <w:t>After quarterly enrichment, increasing the number of rows from 32 to 128, we obtained the following results:</w:t>
       </w:r>
     </w:p>
     <w:p>
@@ -3376,7 +3418,476 @@
           <w:sz w:val="24"/>
           <w:szCs w:val="24"/>
         </w:rPr>
-        <w:t>Ireland will be our target variable for each transportation method. In the first attempt with yearly data, we obtained the following results</w:t>
+        <w:t>Linear regression estimation has performed much better with enriched data.</w:t>
+      </w:r>
+    </w:p>
+    <w:p>
+      <w:pPr>
+        <w:ind w:left="360"/>
+        <w:rPr>
+          <w:rFonts w:ascii="Times New Roman" w:hAnsi="Times New Roman" w:cs="Times New Roman"/>
+          <w:sz w:val="24"/>
+          <w:szCs w:val="24"/>
+        </w:rPr>
+      </w:pPr>
+      <w:r>
+        <w:rPr>
+          <w:rFonts w:ascii="Times New Roman" w:hAnsi="Times New Roman" w:cs="Times New Roman"/>
+          <w:sz w:val="24"/>
+          <w:szCs w:val="24"/>
+        </w:rPr>
+        <w:t>Dataset it is split into each mode of transportation having Ireland as a reference.</w:t>
+      </w:r>
+    </w:p>
+    <w:p>
+      <w:pPr>
+        <w:ind w:left="360"/>
+        <w:rPr>
+          <w:rFonts w:ascii="Times New Roman" w:hAnsi="Times New Roman" w:cs="Times New Roman"/>
+          <w:sz w:val="24"/>
+          <w:szCs w:val="24"/>
+        </w:rPr>
+      </w:pPr>
+      <w:r>
+        <w:rPr>
+          <w:rFonts w:ascii="Times New Roman" w:hAnsi="Times New Roman" w:cs="Times New Roman"/>
+          <w:sz w:val="24"/>
+          <w:szCs w:val="24"/>
+        </w:rPr>
+        <w:lastRenderedPageBreak/>
+        <w:t>First attempt with quarterly data we get the following results:</w:t>
+      </w:r>
+    </w:p>
+    <w:p>
+      <w:pPr>
+        <w:ind w:left="360"/>
+        <w:rPr>
+          <w:rFonts w:ascii="Times New Roman" w:hAnsi="Times New Roman" w:cs="Times New Roman"/>
+          <w:sz w:val="24"/>
+          <w:szCs w:val="24"/>
+        </w:rPr>
+      </w:pPr>
+      <w:r>
+        <w:rPr>
+          <w:rFonts w:ascii="Times New Roman" w:hAnsi="Times New Roman" w:cs="Times New Roman"/>
+          <w:sz w:val="24"/>
+          <w:szCs w:val="24"/>
+        </w:rPr>
+        <w:t>To improve the results, we are going to enhance the dataset by breaking down each year into monthly values. The results are as follows:</w:t>
+      </w:r>
+    </w:p>
+    <w:p>
+      <w:pPr>
+        <w:ind w:firstLine="360"/>
+        <w:rPr>
+          <w:rFonts w:ascii="Times New Roman" w:hAnsi="Times New Roman" w:cs="Times New Roman"/>
+          <w:sz w:val="24"/>
+          <w:szCs w:val="24"/>
+        </w:rPr>
+      </w:pPr>
+      <w:proofErr w:type="spellStart"/>
+      <w:r>
+        <w:rPr>
+          <w:rFonts w:ascii="Times New Roman" w:hAnsi="Times New Roman" w:cs="Times New Roman"/>
+          <w:i/>
+          <w:iCs/>
+          <w:sz w:val="24"/>
+          <w:szCs w:val="24"/>
+        </w:rPr>
+        <w:t>KMeans</w:t>
+      </w:r>
+      <w:proofErr w:type="spellEnd"/>
+      <w:r>
+        <w:rPr>
+          <w:rFonts w:ascii="Times New Roman" w:hAnsi="Times New Roman" w:cs="Times New Roman"/>
+          <w:i/>
+          <w:iCs/>
+          <w:sz w:val="24"/>
+          <w:szCs w:val="24"/>
+        </w:rPr>
+        <w:t xml:space="preserve"> </w:t>
+      </w:r>
+      <w:r>
+        <w:rPr>
+          <w:rFonts w:ascii="Times New Roman" w:hAnsi="Times New Roman" w:cs="Times New Roman"/>
+          <w:sz w:val="24"/>
+          <w:szCs w:val="24"/>
+        </w:rPr>
+        <w:t>and</w:t>
+      </w:r>
+      <w:r>
+        <w:rPr>
+          <w:rFonts w:ascii="Times New Roman" w:hAnsi="Times New Roman" w:cs="Times New Roman"/>
+          <w:i/>
+          <w:iCs/>
+          <w:sz w:val="24"/>
+          <w:szCs w:val="24"/>
+        </w:rPr>
+        <w:t xml:space="preserve"> PCA</w:t>
+      </w:r>
+      <w:r>
+        <w:rPr>
+          <w:rFonts w:ascii="Times New Roman" w:hAnsi="Times New Roman" w:cs="Times New Roman"/>
+          <w:sz w:val="24"/>
+          <w:szCs w:val="24"/>
+        </w:rPr>
+        <w:t xml:space="preserve"> have performed better with more data.</w:t>
+      </w:r>
+    </w:p>
+    <w:p>
+      <w:pPr>
+        <w:ind w:left="360"/>
+        <w:rPr>
+          <w:rFonts w:ascii="Times New Roman" w:hAnsi="Times New Roman" w:cs="Times New Roman"/>
+          <w:sz w:val="24"/>
+          <w:szCs w:val="24"/>
+        </w:rPr>
+      </w:pPr>
+      <w:r>
+        <w:rPr>
+          <w:rFonts w:ascii="Times New Roman" w:hAnsi="Times New Roman" w:cs="Times New Roman"/>
+          <w:sz w:val="24"/>
+          <w:szCs w:val="24"/>
+        </w:rPr>
+        <w:t>We are going to conduct sentiment analysis using Ryanair reviews and a set of tweets related to USA airlines</w:t>
+      </w:r>
+      <w:r>
+        <w:rPr>
+          <w:rFonts w:ascii="Times New Roman" w:hAnsi="Times New Roman" w:cs="Times New Roman"/>
+          <w:sz w:val="24"/>
+          <w:szCs w:val="24"/>
+        </w:rPr>
+        <w:t>. Results:</w:t>
+      </w:r>
+    </w:p>
+    <w:p>
+      <w:pPr>
+        <w:ind w:left="360"/>
+        <w:rPr>
+          <w:rFonts w:ascii="Times New Roman" w:hAnsi="Times New Roman" w:cs="Times New Roman"/>
+          <w:sz w:val="24"/>
+          <w:szCs w:val="24"/>
+        </w:rPr>
+      </w:pPr>
+      <w:r>
+        <w:rPr>
+          <w:rFonts w:ascii="Times New Roman" w:hAnsi="Times New Roman" w:cs="Times New Roman"/>
+          <w:i/>
+          <w:iCs/>
+          <w:sz w:val="24"/>
+          <w:szCs w:val="24"/>
+        </w:rPr>
+        <w:t xml:space="preserve">Tweets </w:t>
+      </w:r>
+      <w:r>
+        <w:rPr>
+          <w:rFonts w:ascii="Times New Roman" w:hAnsi="Times New Roman" w:cs="Times New Roman"/>
+          <w:sz w:val="24"/>
+          <w:szCs w:val="24"/>
+        </w:rPr>
+        <w:t xml:space="preserve">dataset is larger than </w:t>
+      </w:r>
+      <w:r>
+        <w:rPr>
+          <w:rFonts w:ascii="Times New Roman" w:hAnsi="Times New Roman" w:cs="Times New Roman"/>
+          <w:i/>
+          <w:iCs/>
+          <w:sz w:val="24"/>
+          <w:szCs w:val="24"/>
+        </w:rPr>
+        <w:t xml:space="preserve">Ryanair </w:t>
+      </w:r>
+      <w:r>
+        <w:rPr>
+          <w:rFonts w:ascii="Times New Roman" w:hAnsi="Times New Roman" w:cs="Times New Roman"/>
+          <w:sz w:val="24"/>
+          <w:szCs w:val="24"/>
+        </w:rPr>
+        <w:t>one that explains more correctly classified inputs:</w:t>
+      </w:r>
+    </w:p>
+    <w:p>
+      <w:pPr>
+        <w:ind w:left="360"/>
+        <w:rPr>
+          <w:rFonts w:ascii="Times New Roman" w:hAnsi="Times New Roman" w:cs="Times New Roman"/>
+          <w:sz w:val="24"/>
+          <w:szCs w:val="24"/>
+        </w:rPr>
+      </w:pPr>
+      <w:r>
+        <w:rPr>
+          <w:rFonts w:ascii="Times New Roman" w:hAnsi="Times New Roman" w:cs="Times New Roman"/>
+          <w:sz w:val="24"/>
+          <w:szCs w:val="24"/>
+        </w:rPr>
+        <w:t xml:space="preserve">Model accuracy for </w:t>
+      </w:r>
+      <w:r>
+        <w:rPr>
+          <w:rFonts w:ascii="Times New Roman" w:hAnsi="Times New Roman" w:cs="Times New Roman"/>
+          <w:i/>
+          <w:iCs/>
+          <w:sz w:val="24"/>
+          <w:szCs w:val="24"/>
+        </w:rPr>
+        <w:t>Ryanair</w:t>
+      </w:r>
+      <w:r>
+        <w:rPr>
+          <w:rFonts w:ascii="Times New Roman" w:hAnsi="Times New Roman" w:cs="Times New Roman"/>
+          <w:sz w:val="24"/>
+          <w:szCs w:val="24"/>
+        </w:rPr>
+        <w:t xml:space="preserve"> is 73% and 75% for </w:t>
+      </w:r>
+      <w:r>
+        <w:rPr>
+          <w:rFonts w:ascii="Times New Roman" w:hAnsi="Times New Roman" w:cs="Times New Roman"/>
+          <w:i/>
+          <w:iCs/>
+          <w:sz w:val="24"/>
+          <w:szCs w:val="24"/>
+        </w:rPr>
+        <w:t xml:space="preserve">USA Airlines. </w:t>
+      </w:r>
+      <w:r>
+        <w:rPr>
+          <w:rFonts w:ascii="Times New Roman" w:hAnsi="Times New Roman" w:cs="Times New Roman"/>
+          <w:sz w:val="24"/>
+          <w:szCs w:val="24"/>
+        </w:rPr>
+        <w:t>ROC results as it follows:</w:t>
+      </w:r>
+    </w:p>
+    <w:p>
+      <w:pPr>
+        <w:ind w:left="360"/>
+        <w:rPr>
+          <w:rFonts w:ascii="Times New Roman" w:hAnsi="Times New Roman" w:cs="Times New Roman"/>
+          <w:sz w:val="24"/>
+          <w:szCs w:val="24"/>
+        </w:rPr>
+      </w:pPr>
+      <w:r>
+        <w:rPr>
+          <w:rFonts w:ascii="Times New Roman" w:hAnsi="Times New Roman" w:cs="Times New Roman"/>
+          <w:i/>
+          <w:iCs/>
+          <w:sz w:val="24"/>
+          <w:szCs w:val="24"/>
+        </w:rPr>
+        <w:t>USA Airlines</w:t>
+      </w:r>
+      <w:r>
+        <w:rPr>
+          <w:rFonts w:ascii="Times New Roman" w:hAnsi="Times New Roman" w:cs="Times New Roman"/>
+          <w:sz w:val="24"/>
+          <w:szCs w:val="24"/>
+        </w:rPr>
+        <w:t xml:space="preserve"> seem to be classifying bad inputs better, while the other two are closer to each other</w:t>
+      </w:r>
+      <w:r>
+        <w:rPr>
+          <w:rFonts w:ascii="Times New Roman" w:hAnsi="Times New Roman" w:cs="Times New Roman"/>
+          <w:sz w:val="24"/>
+          <w:szCs w:val="24"/>
+        </w:rPr>
+        <w:t>. Let us test the classifier by adding reviews:</w:t>
+      </w:r>
+    </w:p>
+    <w:p>
+      <w:pPr>
+        <w:ind w:left="360"/>
+        <w:rPr>
+          <w:rFonts w:ascii="Times New Roman" w:hAnsi="Times New Roman" w:cs="Times New Roman"/>
+          <w:sz w:val="24"/>
+          <w:szCs w:val="24"/>
+        </w:rPr>
+      </w:pPr>
+      <w:r>
+        <w:rPr>
+          <w:rFonts w:ascii="Times New Roman" w:hAnsi="Times New Roman" w:cs="Times New Roman"/>
+          <w:sz w:val="24"/>
+          <w:szCs w:val="24"/>
+        </w:rPr>
+        <w:t xml:space="preserve">Result: </w:t>
+      </w:r>
+    </w:p>
+    <w:p>
+      <w:pPr>
+        <w:ind w:left="360"/>
+        <w:rPr>
+          <w:rFonts w:ascii="Times New Roman" w:hAnsi="Times New Roman" w:cs="Times New Roman"/>
+          <w:sz w:val="24"/>
+          <w:szCs w:val="24"/>
+        </w:rPr>
+      </w:pPr>
+      <w:r>
+        <w:rPr>
+          <w:rFonts w:ascii="Times New Roman" w:hAnsi="Times New Roman" w:cs="Times New Roman"/>
+          <w:i/>
+          <w:iCs/>
+          <w:sz w:val="24"/>
+          <w:szCs w:val="24"/>
+        </w:rPr>
+        <w:t>Ryanair's</w:t>
+      </w:r>
+      <w:r>
+        <w:rPr>
+          <w:rFonts w:ascii="Times New Roman" w:hAnsi="Times New Roman" w:cs="Times New Roman"/>
+          <w:sz w:val="24"/>
+          <w:szCs w:val="24"/>
+        </w:rPr>
+        <w:t xml:space="preserve"> sentiment analysis performs well even though it has fewer inputs than </w:t>
+      </w:r>
+      <w:r>
+        <w:rPr>
+          <w:rFonts w:ascii="Times New Roman" w:hAnsi="Times New Roman" w:cs="Times New Roman"/>
+          <w:i/>
+          <w:iCs/>
+          <w:sz w:val="24"/>
+          <w:szCs w:val="24"/>
+        </w:rPr>
+        <w:t xml:space="preserve">USA Airlines. </w:t>
+      </w:r>
+      <w:r>
+        <w:rPr>
+          <w:rFonts w:ascii="Times New Roman" w:hAnsi="Times New Roman" w:cs="Times New Roman"/>
+          <w:sz w:val="24"/>
+          <w:szCs w:val="24"/>
+        </w:rPr>
+        <w:t xml:space="preserve">This difference could be attributed to the collection of reviews from </w:t>
+      </w:r>
+      <w:proofErr w:type="spellStart"/>
+      <w:r>
+        <w:rPr>
+          <w:rFonts w:ascii="Times New Roman" w:hAnsi="Times New Roman" w:cs="Times New Roman"/>
+          <w:i/>
+          <w:iCs/>
+          <w:sz w:val="24"/>
+          <w:szCs w:val="24"/>
+        </w:rPr>
+        <w:t>Tripadvisor</w:t>
+      </w:r>
+      <w:proofErr w:type="spellEnd"/>
+      <w:r>
+        <w:rPr>
+          <w:rFonts w:ascii="Times New Roman" w:hAnsi="Times New Roman" w:cs="Times New Roman"/>
+          <w:i/>
+          <w:iCs/>
+          <w:sz w:val="24"/>
+          <w:szCs w:val="24"/>
+        </w:rPr>
+        <w:t>,</w:t>
+      </w:r>
+      <w:r>
+        <w:rPr>
+          <w:rFonts w:ascii="Times New Roman" w:hAnsi="Times New Roman" w:cs="Times New Roman"/>
+          <w:sz w:val="24"/>
+          <w:szCs w:val="24"/>
+        </w:rPr>
+        <w:t xml:space="preserve"> where I ensured capturing opinions across good, bad, and neutral categories.</w:t>
+      </w:r>
+    </w:p>
+    <w:p>
+      <w:pPr>
+        <w:ind w:left="714"/>
+        <w:rPr>
+          <w:rFonts w:ascii="Times New Roman" w:hAnsi="Times New Roman" w:cs="Times New Roman"/>
+          <w:sz w:val="24"/>
+          <w:szCs w:val="24"/>
+        </w:rPr>
+      </w:pPr>
+      <w:r>
+        <w:rPr>
+          <w:rFonts w:ascii="Times New Roman" w:hAnsi="Times New Roman" w:cs="Times New Roman"/>
+          <w:sz w:val="24"/>
+          <w:szCs w:val="24"/>
+        </w:rPr>
+        <w:t>Let us compare each model after enriching the dataset.</w:t>
+      </w:r>
+    </w:p>
+    <w:p>
+      <w:pPr>
+        <w:ind w:left="714"/>
+        <w:rPr>
+          <w:rFonts w:ascii="Times New Roman" w:hAnsi="Times New Roman" w:cs="Times New Roman"/>
+          <w:sz w:val="24"/>
+          <w:szCs w:val="24"/>
+        </w:rPr>
+      </w:pPr>
+      <w:r>
+        <w:rPr>
+          <w:rFonts w:ascii="Times New Roman" w:hAnsi="Times New Roman" w:cs="Times New Roman"/>
+          <w:sz w:val="24"/>
+          <w:szCs w:val="24"/>
+        </w:rPr>
+        <w:t>Decision Trees CM:</w:t>
+      </w:r>
+    </w:p>
+    <w:p>
+      <w:pPr>
+        <w:ind w:left="714"/>
+        <w:rPr>
+          <w:rFonts w:ascii="Times New Roman" w:hAnsi="Times New Roman" w:cs="Times New Roman"/>
+          <w:sz w:val="24"/>
+          <w:szCs w:val="24"/>
+        </w:rPr>
+      </w:pPr>
+      <w:r>
+        <w:rPr>
+          <w:rFonts w:ascii="Times New Roman" w:hAnsi="Times New Roman" w:cs="Times New Roman"/>
+          <w:sz w:val="24"/>
+          <w:szCs w:val="24"/>
+        </w:rPr>
+        <w:t>Random Forrest:</w:t>
+      </w:r>
+    </w:p>
+    <w:p>
+      <w:pPr>
+        <w:ind w:left="360"/>
+        <w:rPr>
+          <w:rFonts w:ascii="Times New Roman" w:hAnsi="Times New Roman" w:cs="Times New Roman"/>
+          <w:sz w:val="24"/>
+          <w:szCs w:val="24"/>
+        </w:rPr>
+      </w:pPr>
+      <w:r>
+        <w:rPr>
+          <w:rFonts w:ascii="Times New Roman" w:hAnsi="Times New Roman" w:cs="Times New Roman"/>
+          <w:sz w:val="24"/>
+          <w:szCs w:val="24"/>
+        </w:rPr>
+        <w:t>KNN:</w:t>
+      </w:r>
+    </w:p>
+    <w:p>
+      <w:pPr>
+        <w:ind w:firstLine="720"/>
+        <w:rPr>
+          <w:rFonts w:ascii="Times New Roman" w:hAnsi="Times New Roman" w:cs="Times New Roman"/>
+          <w:sz w:val="24"/>
+          <w:szCs w:val="24"/>
+        </w:rPr>
+      </w:pPr>
+      <w:proofErr w:type="spellStart"/>
+      <w:r>
+        <w:rPr>
+          <w:rFonts w:ascii="Times New Roman" w:hAnsi="Times New Roman" w:cs="Times New Roman"/>
+          <w:sz w:val="24"/>
+          <w:szCs w:val="24"/>
+        </w:rPr>
+        <w:t>GridSearchCV</w:t>
+      </w:r>
+      <w:proofErr w:type="spellEnd"/>
+      <w:r>
+        <w:rPr>
+          <w:rFonts w:ascii="Times New Roman" w:hAnsi="Times New Roman" w:cs="Times New Roman"/>
+          <w:sz w:val="24"/>
+          <w:szCs w:val="24"/>
+        </w:rPr>
+        <w:t xml:space="preserve"> CM</w:t>
       </w:r>
       <w:r>
         <w:rPr>
@@ -3389,6 +3900,310 @@
     </w:p>
     <w:p>
       <w:pPr>
+        <w:ind w:firstLine="720"/>
+        <w:rPr>
+          <w:rFonts w:ascii="Times New Roman" w:hAnsi="Times New Roman" w:cs="Times New Roman"/>
+          <w:sz w:val="24"/>
+          <w:szCs w:val="24"/>
+        </w:rPr>
+      </w:pPr>
+      <w:r>
+        <w:rPr>
+          <w:rFonts w:ascii="Times New Roman" w:hAnsi="Times New Roman" w:cs="Times New Roman"/>
+          <w:sz w:val="24"/>
+          <w:szCs w:val="24"/>
+        </w:rPr>
+        <w:t>Gamma Accuracy</w:t>
+      </w:r>
+      <w:r>
+        <w:rPr>
+          <w:rFonts w:ascii="Times New Roman" w:hAnsi="Times New Roman" w:cs="Times New Roman"/>
+          <w:sz w:val="24"/>
+          <w:szCs w:val="24"/>
+        </w:rPr>
+        <w:t>:</w:t>
+      </w:r>
+    </w:p>
+    <w:p>
+      <w:pPr>
+        <w:ind w:firstLine="720"/>
+        <w:rPr>
+          <w:rFonts w:ascii="Times New Roman" w:hAnsi="Times New Roman" w:cs="Times New Roman"/>
+          <w:sz w:val="24"/>
+          <w:szCs w:val="24"/>
+        </w:rPr>
+      </w:pPr>
+      <w:r>
+        <w:rPr>
+          <w:rFonts w:ascii="Times New Roman" w:hAnsi="Times New Roman" w:cs="Times New Roman"/>
+          <w:sz w:val="24"/>
+          <w:szCs w:val="24"/>
+        </w:rPr>
+        <w:t>Accuracy Table:</w:t>
+      </w:r>
+    </w:p>
+    <w:p>
+      <w:pPr>
+        <w:ind w:left="720"/>
+        <w:rPr>
+          <w:rFonts w:ascii="Times New Roman" w:hAnsi="Times New Roman" w:cs="Times New Roman"/>
+          <w:sz w:val="24"/>
+          <w:szCs w:val="24"/>
+        </w:rPr>
+      </w:pPr>
+      <w:r>
+        <w:rPr>
+          <w:rFonts w:ascii="Times New Roman" w:hAnsi="Times New Roman" w:cs="Times New Roman"/>
+          <w:sz w:val="24"/>
+          <w:szCs w:val="24"/>
+        </w:rPr>
+        <w:t>By adding more values, models have performed better, with the exception of RF. However, we solved overfitting in the hyperparameter tuning phase, achieving higher accuracy at a lower level of gamma.</w:t>
+      </w:r>
+    </w:p>
+    <w:p>
+      <w:pPr>
+        <w:ind w:left="720"/>
+        <w:rPr>
+          <w:rFonts w:ascii="Times New Roman" w:hAnsi="Times New Roman" w:cs="Times New Roman"/>
+          <w:sz w:val="24"/>
+          <w:szCs w:val="24"/>
+        </w:rPr>
+      </w:pPr>
+      <w:r>
+        <w:rPr>
+          <w:rFonts w:ascii="Times New Roman" w:hAnsi="Times New Roman" w:cs="Times New Roman"/>
+          <w:sz w:val="24"/>
+          <w:szCs w:val="24"/>
+        </w:rPr>
+        <w:t>Same approach as we followed previously we increased dataset row count by breaking down years into quarters, here the results:</w:t>
+      </w:r>
+    </w:p>
+    <w:p>
+      <w:pPr>
+        <w:ind w:firstLine="720"/>
+        <w:rPr>
+          <w:rFonts w:ascii="Times New Roman" w:hAnsi="Times New Roman" w:cs="Times New Roman"/>
+          <w:sz w:val="24"/>
+          <w:szCs w:val="24"/>
+        </w:rPr>
+      </w:pPr>
+      <w:r>
+        <w:rPr>
+          <w:rFonts w:ascii="Times New Roman" w:hAnsi="Times New Roman" w:cs="Times New Roman"/>
+          <w:sz w:val="24"/>
+          <w:szCs w:val="24"/>
+        </w:rPr>
+        <w:t>Summary table:</w:t>
+      </w:r>
+    </w:p>
+    <w:p>
+      <w:pPr>
+        <w:ind w:left="720"/>
+        <w:rPr>
+          <w:rFonts w:ascii="Times New Roman" w:hAnsi="Times New Roman" w:cs="Times New Roman"/>
+          <w:sz w:val="24"/>
+          <w:szCs w:val="24"/>
+        </w:rPr>
+      </w:pPr>
+      <w:r>
+        <w:rPr>
+          <w:rFonts w:ascii="Times New Roman" w:hAnsi="Times New Roman" w:cs="Times New Roman"/>
+          <w:sz w:val="24"/>
+          <w:szCs w:val="24"/>
+        </w:rPr>
+        <w:t>Optimal feature selection and improved accuracy after enriching the dataset</w:t>
+      </w:r>
+      <w:r>
+        <w:rPr>
+          <w:rFonts w:ascii="Times New Roman" w:hAnsi="Times New Roman" w:cs="Times New Roman"/>
+          <w:sz w:val="24"/>
+          <w:szCs w:val="24"/>
+        </w:rPr>
+        <w:t xml:space="preserve">, </w:t>
+      </w:r>
+      <w:r>
+        <w:rPr>
+          <w:rFonts w:ascii="Times New Roman" w:hAnsi="Times New Roman" w:cs="Times New Roman"/>
+          <w:sz w:val="24"/>
+          <w:szCs w:val="24"/>
+        </w:rPr>
+        <w:t>undoubtedly, this method requires a larger dataset to perform well.</w:t>
+      </w:r>
+    </w:p>
+    <w:p>
+      <w:pPr>
+        <w:ind w:left="720"/>
+        <w:rPr>
+          <w:rFonts w:ascii="Times New Roman" w:hAnsi="Times New Roman" w:cs="Times New Roman"/>
+          <w:sz w:val="24"/>
+          <w:szCs w:val="24"/>
+        </w:rPr>
+      </w:pPr>
+      <w:r>
+        <w:rPr>
+          <w:rFonts w:ascii="Times New Roman" w:hAnsi="Times New Roman" w:cs="Times New Roman"/>
+          <w:sz w:val="24"/>
+          <w:szCs w:val="24"/>
+        </w:rPr>
+        <w:t>PCA Variance:</w:t>
+      </w:r>
+    </w:p>
+    <w:p>
+      <w:pPr>
+        <w:ind w:left="720"/>
+        <w:rPr>
+          <w:rFonts w:ascii="Times New Roman" w:hAnsi="Times New Roman" w:cs="Times New Roman"/>
+          <w:sz w:val="24"/>
+          <w:szCs w:val="24"/>
+        </w:rPr>
+      </w:pPr>
+      <w:r>
+        <w:rPr>
+          <w:rFonts w:ascii="Times New Roman" w:hAnsi="Times New Roman" w:cs="Times New Roman"/>
+          <w:sz w:val="24"/>
+          <w:szCs w:val="24"/>
+        </w:rPr>
+        <w:t>PCA Scatter Plot:</w:t>
+      </w:r>
+    </w:p>
+    <w:p>
+      <w:pPr>
+        <w:ind w:left="720"/>
+        <w:rPr>
+          <w:rFonts w:ascii="Times New Roman" w:hAnsi="Times New Roman" w:cs="Times New Roman"/>
+          <w:sz w:val="24"/>
+          <w:szCs w:val="24"/>
+        </w:rPr>
+      </w:pPr>
+      <w:r>
+        <w:rPr>
+          <w:rFonts w:ascii="Times New Roman" w:hAnsi="Times New Roman" w:cs="Times New Roman"/>
+          <w:sz w:val="24"/>
+          <w:szCs w:val="24"/>
+        </w:rPr>
+        <w:t>PCA Heatmap:</w:t>
+      </w:r>
+    </w:p>
+    <w:p>
+      <w:pPr>
+        <w:ind w:left="720"/>
+        <w:rPr>
+          <w:rFonts w:ascii="Times New Roman" w:hAnsi="Times New Roman" w:cs="Times New Roman"/>
+          <w:sz w:val="24"/>
+          <w:szCs w:val="24"/>
+        </w:rPr>
+      </w:pPr>
+      <w:r>
+        <w:rPr>
+          <w:rFonts w:ascii="Times New Roman" w:hAnsi="Times New Roman" w:cs="Times New Roman"/>
+          <w:sz w:val="24"/>
+          <w:szCs w:val="24"/>
+        </w:rPr>
+        <w:t>Elbow Method:</w:t>
+      </w:r>
+    </w:p>
+    <w:p>
+      <w:pPr>
+        <w:ind w:left="720"/>
+        <w:rPr>
+          <w:rFonts w:ascii="Times New Roman" w:hAnsi="Times New Roman" w:cs="Times New Roman"/>
+          <w:sz w:val="24"/>
+          <w:szCs w:val="24"/>
+        </w:rPr>
+      </w:pPr>
+      <w:r>
+        <w:rPr>
+          <w:rFonts w:ascii="Times New Roman" w:hAnsi="Times New Roman" w:cs="Times New Roman"/>
+          <w:sz w:val="24"/>
+          <w:szCs w:val="24"/>
+        </w:rPr>
+        <w:t>Silhouette Score:</w:t>
+      </w:r>
+    </w:p>
+    <w:p>
+      <w:pPr>
+        <w:ind w:left="720"/>
+        <w:rPr>
+          <w:rFonts w:ascii="Times New Roman" w:hAnsi="Times New Roman" w:cs="Times New Roman"/>
+          <w:sz w:val="24"/>
+          <w:szCs w:val="24"/>
+        </w:rPr>
+      </w:pPr>
+      <w:r>
+        <w:rPr>
+          <w:rFonts w:ascii="Times New Roman" w:hAnsi="Times New Roman" w:cs="Times New Roman"/>
+          <w:sz w:val="24"/>
+          <w:szCs w:val="24"/>
+        </w:rPr>
+        <w:lastRenderedPageBreak/>
+        <w:t>Tables PCA and Silhouette Score:</w:t>
+      </w:r>
+    </w:p>
+    <w:p>
+      <w:pPr>
+        <w:ind w:left="720"/>
+        <w:rPr>
+          <w:rFonts w:ascii="Times New Roman" w:hAnsi="Times New Roman" w:cs="Times New Roman"/>
+          <w:sz w:val="24"/>
+          <w:szCs w:val="24"/>
+        </w:rPr>
+      </w:pPr>
+      <w:r>
+        <w:rPr>
+          <w:rFonts w:ascii="Times New Roman" w:hAnsi="Times New Roman" w:cs="Times New Roman"/>
+          <w:sz w:val="24"/>
+          <w:szCs w:val="24"/>
+        </w:rPr>
+        <w:t>After enriching the data, the first principal component explains almost 97% of the variability for the CAR and BUS datasets, while the TRN dataset exhibits 76.86% variability on the first component. This demonstrates a clear improvement.</w:t>
+      </w:r>
+      <w:r>
+        <w:rPr>
+          <w:rFonts w:ascii="Times New Roman" w:hAnsi="Times New Roman" w:cs="Times New Roman"/>
+          <w:sz w:val="24"/>
+          <w:szCs w:val="24"/>
+        </w:rPr>
+        <w:br/>
+      </w:r>
+      <w:r>
+        <w:rPr>
+          <w:rFonts w:ascii="Times New Roman" w:hAnsi="Times New Roman" w:cs="Times New Roman"/>
+          <w:sz w:val="24"/>
+          <w:szCs w:val="24"/>
+        </w:rPr>
+        <w:t>The silhouette score has improved, indicating that the clusters are now closer to being well-defined (closer to +1)</w:t>
+      </w:r>
+      <w:r>
+        <w:rPr>
+          <w:rFonts w:ascii="Times New Roman" w:hAnsi="Times New Roman" w:cs="Times New Roman"/>
+          <w:sz w:val="24"/>
+          <w:szCs w:val="24"/>
+        </w:rPr>
+        <w:t xml:space="preserve">. </w:t>
+      </w:r>
+      <w:r>
+        <w:rPr>
+          <w:rFonts w:ascii="Times New Roman" w:hAnsi="Times New Roman" w:cs="Times New Roman"/>
+          <w:sz w:val="24"/>
+          <w:szCs w:val="24"/>
+        </w:rPr>
+        <w:t>Additionally, all plots demonstrate a clear improvement after enlarging the dataset</w:t>
+      </w:r>
+      <w:r>
+        <w:rPr>
+          <w:rFonts w:ascii="Times New Roman" w:hAnsi="Times New Roman" w:cs="Times New Roman"/>
+          <w:sz w:val="24"/>
+          <w:szCs w:val="24"/>
+        </w:rPr>
+        <w:t>.</w:t>
+      </w:r>
+    </w:p>
+    <w:p>
+      <w:pPr>
+        <w:ind w:firstLine="720"/>
+      </w:pPr>
+    </w:p>
+    <w:p>
+      <w:pPr>
         <w:ind w:left="360"/>
         <w:rPr>
           <w:rFonts w:ascii="Times New Roman" w:hAnsi="Times New Roman" w:cs="Times New Roman"/>
@@ -3396,27 +4211,41 @@
           <w:szCs w:val="24"/>
         </w:rPr>
       </w:pPr>
-      <w:r>
-        <w:rPr>
-          <w:rFonts w:ascii="Times New Roman" w:hAnsi="Times New Roman" w:cs="Times New Roman"/>
-          <w:sz w:val="24"/>
-          <w:szCs w:val="24"/>
-        </w:rPr>
-        <w:t>After quarterly enrichment, we obtained the following results:</w:t>
-      </w:r>
+    </w:p>
+    <w:p>
+      <w:pPr>
+        <w:ind w:firstLine="360"/>
+        <w:rPr>
+          <w:rFonts w:ascii="Times New Roman" w:hAnsi="Times New Roman" w:cs="Times New Roman"/>
+          <w:sz w:val="24"/>
+          <w:szCs w:val="24"/>
+        </w:rPr>
+      </w:pPr>
     </w:p>
     <w:p>
       <w:pPr>
         <w:ind w:left="360"/>
-      </w:pPr>
-      <w:r>
-        <w:rPr>
-          <w:rFonts w:ascii="Times New Roman" w:hAnsi="Times New Roman" w:cs="Times New Roman"/>
-          <w:sz w:val="24"/>
-          <w:szCs w:val="24"/>
-        </w:rPr>
-        <w:t>Linear regression estimation has performed much better with enriched data.</w:t>
-      </w:r>
+        <w:rPr>
+          <w:rFonts w:ascii="Times New Roman" w:hAnsi="Times New Roman" w:cs="Times New Roman"/>
+          <w:sz w:val="24"/>
+          <w:szCs w:val="24"/>
+        </w:rPr>
+      </w:pPr>
+    </w:p>
+    <w:p>
+      <w:pPr>
+        <w:ind w:firstLine="360"/>
+        <w:rPr>
+          <w:rFonts w:ascii="Times New Roman" w:hAnsi="Times New Roman" w:cs="Times New Roman"/>
+          <w:sz w:val="24"/>
+          <w:szCs w:val="24"/>
+        </w:rPr>
+      </w:pPr>
+    </w:p>
+    <w:p>
+      <w:pPr>
+        <w:ind w:left="360"/>
+      </w:pPr>
     </w:p>
     <w:p>
       <w:pPr>

</xml_diff>

<commit_message>
Data Visualisation, elaborating point 3.
</commit_message>
<xml_diff>
--- a/Word_Count_CA2.docx
+++ b/Word_Count_CA2.docx
@@ -5587,6 +5587,52 @@
         </w:rPr>
         <w:t xml:space="preserve"> does not state that you cannot collect their reviews for research purposes.</w:t>
       </w:r>
+    </w:p>
+    <w:p>
+      <w:pPr>
+        <w:ind w:left="360"/>
+        <w:rPr>
+          <w:rFonts w:ascii="Times New Roman" w:hAnsi="Times New Roman" w:cs="Times New Roman"/>
+          <w:sz w:val="24"/>
+          <w:szCs w:val="24"/>
+        </w:rPr>
+      </w:pPr>
+      <w:r>
+        <w:rPr>
+          <w:rFonts w:ascii="Times New Roman" w:hAnsi="Times New Roman" w:cs="Times New Roman"/>
+          <w:sz w:val="24"/>
+          <w:szCs w:val="24"/>
+        </w:rPr>
+        <w:t xml:space="preserve">One of the issues was that Eurostat uses its nomenclature, and each dataset needed to be crosschecked to obtain accurate numbers. However, the main challenge was adapting datasets for the statistical models. EDA for this section can be found in </w:t>
+      </w:r>
+      <w:r>
+        <w:rPr>
+          <w:rFonts w:ascii="Times New Roman" w:hAnsi="Times New Roman" w:cs="Times New Roman"/>
+          <w:i/>
+          <w:iCs/>
+          <w:sz w:val="24"/>
+          <w:szCs w:val="24"/>
+        </w:rPr>
+        <w:t>“CA2_Data_Visualisation_Code_sba23021.ipynb”.</w:t>
+      </w:r>
+      <w:r>
+        <w:rPr>
+          <w:rFonts w:ascii="Times New Roman" w:hAnsi="Times New Roman" w:cs="Times New Roman"/>
+          <w:sz w:val="24"/>
+          <w:szCs w:val="24"/>
+        </w:rPr>
+        <w:t xml:space="preserve"> Nevertheless, EDA is also prevalent throughout the entire assignment. Here is a summary of the EDA performed:</w:t>
+      </w:r>
+    </w:p>
+    <w:p>
+      <w:pPr>
+        <w:ind w:left="360"/>
+        <w:rPr>
+          <w:rFonts w:ascii="Times New Roman" w:hAnsi="Times New Roman" w:cs="Times New Roman"/>
+          <w:sz w:val="24"/>
+          <w:szCs w:val="24"/>
+        </w:rPr>
+      </w:pPr>
     </w:p>
     <w:p>
       <w:pPr>

</xml_diff>

<commit_message>
Data Visualisation part completed, Streamlit dash dash deployed and Statistics annex completed.
</commit_message>
<xml_diff>
--- a/Word_Count_CA2.docx
+++ b/Word_Count_CA2.docx
@@ -5872,6 +5872,301 @@
         </w:rPr>
         <w:t>Additional information is available in the annex (8.3.2).</w:t>
       </w:r>
+    </w:p>
+    <w:p>
+      <w:pPr>
+        <w:ind w:left="360"/>
+        <w:rPr>
+          <w:rFonts w:ascii="Times New Roman" w:hAnsi="Times New Roman" w:cs="Times New Roman"/>
+          <w:sz w:val="24"/>
+          <w:szCs w:val="24"/>
+        </w:rPr>
+      </w:pPr>
+      <w:r>
+        <w:rPr>
+          <w:rFonts w:ascii="Times New Roman" w:hAnsi="Times New Roman" w:cs="Times New Roman"/>
+          <w:sz w:val="24"/>
+          <w:szCs w:val="24"/>
+        </w:rPr>
+        <w:t>The rationale and visualization choices can be seen in the table below, as follows:</w:t>
+      </w:r>
+    </w:p>
+    <w:p>
+      <w:pPr>
+        <w:ind w:left="360"/>
+        <w:rPr>
+          <w:rFonts w:ascii="Times New Roman" w:hAnsi="Times New Roman" w:cs="Times New Roman"/>
+          <w:sz w:val="24"/>
+          <w:szCs w:val="24"/>
+        </w:rPr>
+      </w:pPr>
+      <w:r>
+        <w:rPr>
+          <w:rFonts w:ascii="Times New Roman" w:hAnsi="Times New Roman" w:cs="Times New Roman"/>
+          <w:sz w:val="24"/>
+          <w:szCs w:val="24"/>
+        </w:rPr>
+        <w:lastRenderedPageBreak/>
+        <w:t xml:space="preserve">As mentioned above I developed a dashboard in </w:t>
+      </w:r>
+      <w:r>
+        <w:rPr>
+          <w:rFonts w:ascii="Times New Roman" w:hAnsi="Times New Roman" w:cs="Times New Roman"/>
+          <w:i/>
+          <w:iCs/>
+          <w:sz w:val="24"/>
+          <w:szCs w:val="24"/>
+        </w:rPr>
+        <w:t>“CA2_Data_Visualisation_Code_sba23021.ipynb”</w:t>
+      </w:r>
+      <w:r>
+        <w:rPr>
+          <w:rFonts w:ascii="Times New Roman" w:hAnsi="Times New Roman" w:cs="Times New Roman"/>
+          <w:i/>
+          <w:iCs/>
+          <w:sz w:val="24"/>
+          <w:szCs w:val="24"/>
+        </w:rPr>
+        <w:t xml:space="preserve"> </w:t>
+      </w:r>
+      <w:r>
+        <w:rPr>
+          <w:rFonts w:ascii="Times New Roman" w:hAnsi="Times New Roman" w:cs="Times New Roman"/>
+          <w:sz w:val="24"/>
+          <w:szCs w:val="24"/>
+        </w:rPr>
+        <w:t xml:space="preserve">outlining the relevant results for ML models. To comply with point </w:t>
+      </w:r>
+      <w:r>
+        <w:rPr>
+          <w:rFonts w:ascii="Times New Roman" w:hAnsi="Times New Roman" w:cs="Times New Roman"/>
+          <w:i/>
+          <w:iCs/>
+          <w:sz w:val="24"/>
+          <w:szCs w:val="24"/>
+        </w:rPr>
+        <w:t>“Modern Transport planning has a great dependence…</w:t>
+      </w:r>
+      <w:r>
+        <w:rPr>
+          <w:i/>
+          <w:iCs/>
+        </w:rPr>
+        <w:t xml:space="preserve"> </w:t>
+      </w:r>
+      <w:r>
+        <w:rPr>
+          <w:rFonts w:ascii="Times New Roman" w:hAnsi="Times New Roman" w:cs="Times New Roman"/>
+          <w:i/>
+          <w:iCs/>
+          <w:sz w:val="24"/>
+          <w:szCs w:val="24"/>
+        </w:rPr>
+        <w:t>web based”</w:t>
+      </w:r>
+      <w:r>
+        <w:rPr>
+          <w:rFonts w:ascii="Times New Roman" w:hAnsi="Times New Roman" w:cs="Times New Roman"/>
+          <w:i/>
+          <w:iCs/>
+          <w:sz w:val="24"/>
+          <w:szCs w:val="24"/>
+        </w:rPr>
+        <w:t xml:space="preserve"> </w:t>
+      </w:r>
+      <w:r>
+        <w:rPr>
+          <w:rFonts w:ascii="Times New Roman" w:hAnsi="Times New Roman" w:cs="Times New Roman"/>
+          <w:sz w:val="24"/>
+          <w:szCs w:val="24"/>
+        </w:rPr>
+        <w:t>I adapted the dashboard to a</w:t>
+      </w:r>
+      <w:r>
+        <w:rPr>
+          <w:rFonts w:ascii="Times New Roman" w:hAnsi="Times New Roman" w:cs="Times New Roman"/>
+          <w:i/>
+          <w:iCs/>
+          <w:sz w:val="24"/>
+          <w:szCs w:val="24"/>
+        </w:rPr>
+        <w:t xml:space="preserve"> </w:t>
+      </w:r>
+      <w:proofErr w:type="spellStart"/>
+      <w:r>
+        <w:rPr>
+          <w:rFonts w:ascii="Times New Roman" w:hAnsi="Times New Roman" w:cs="Times New Roman"/>
+          <w:i/>
+          <w:iCs/>
+          <w:sz w:val="24"/>
+          <w:szCs w:val="24"/>
+        </w:rPr>
+        <w:t>streamlit</w:t>
+      </w:r>
+      <w:proofErr w:type="spellEnd"/>
+      <w:r>
+        <w:rPr>
+          <w:rFonts w:ascii="Times New Roman" w:hAnsi="Times New Roman" w:cs="Times New Roman"/>
+          <w:sz w:val="24"/>
+          <w:szCs w:val="24"/>
+        </w:rPr>
+        <w:t xml:space="preserve"> web dashboard. You can visit it at: </w:t>
+      </w:r>
+      <w:hyperlink r:id="rId4" w:history="1">
+        <w:r>
+          <w:rPr>
+            <w:rStyle w:val="Hyperlink"/>
+            <w:rFonts w:ascii="Times New Roman" w:hAnsi="Times New Roman" w:cs="Times New Roman"/>
+            <w:sz w:val="24"/>
+            <w:szCs w:val="24"/>
+          </w:rPr>
+          <w:t>https://datavisualisationmoderntransportdashstudentsba23021.streamlit.app/</w:t>
+        </w:r>
+      </w:hyperlink>
+      <w:r>
+        <w:rPr>
+          <w:rFonts w:ascii="Times New Roman" w:hAnsi="Times New Roman" w:cs="Times New Roman"/>
+          <w:sz w:val="24"/>
+          <w:szCs w:val="24"/>
+        </w:rPr>
+        <w:t>.</w:t>
+      </w:r>
+    </w:p>
+    <w:p>
+      <w:pPr>
+        <w:ind w:left="360"/>
+        <w:rPr>
+          <w:rFonts w:ascii="Times New Roman" w:hAnsi="Times New Roman" w:cs="Times New Roman"/>
+          <w:sz w:val="24"/>
+          <w:szCs w:val="24"/>
+        </w:rPr>
+      </w:pPr>
+      <w:r>
+        <w:rPr>
+          <w:rFonts w:ascii="Times New Roman" w:hAnsi="Times New Roman" w:cs="Times New Roman"/>
+          <w:i/>
+          <w:iCs/>
+          <w:sz w:val="24"/>
+          <w:szCs w:val="24"/>
+        </w:rPr>
+        <w:t>“CA2_Data_Visualisation_Code_sba23021.ipynb”</w:t>
+      </w:r>
+      <w:r>
+        <w:rPr>
+          <w:rFonts w:ascii="Times New Roman" w:hAnsi="Times New Roman" w:cs="Times New Roman"/>
+          <w:i/>
+          <w:iCs/>
+          <w:sz w:val="24"/>
+          <w:szCs w:val="24"/>
+        </w:rPr>
+        <w:t xml:space="preserve"> </w:t>
+      </w:r>
+      <w:r>
+        <w:rPr>
+          <w:rFonts w:ascii="Times New Roman" w:hAnsi="Times New Roman" w:cs="Times New Roman"/>
+          <w:sz w:val="24"/>
+          <w:szCs w:val="24"/>
+        </w:rPr>
+        <w:t>dashboard:</w:t>
+      </w:r>
+    </w:p>
+    <w:p>
+      <w:pPr>
+        <w:ind w:left="360"/>
+        <w:rPr>
+          <w:rFonts w:ascii="Times New Roman" w:hAnsi="Times New Roman" w:cs="Times New Roman"/>
+          <w:sz w:val="24"/>
+          <w:szCs w:val="24"/>
+        </w:rPr>
+      </w:pPr>
+      <w:proofErr w:type="spellStart"/>
+      <w:r>
+        <w:rPr>
+          <w:rFonts w:ascii="Times New Roman" w:hAnsi="Times New Roman" w:cs="Times New Roman"/>
+          <w:i/>
+          <w:iCs/>
+          <w:sz w:val="24"/>
+          <w:szCs w:val="24"/>
+        </w:rPr>
+        <w:t>Streamlit</w:t>
+      </w:r>
+      <w:proofErr w:type="spellEnd"/>
+      <w:r>
+        <w:rPr>
+          <w:rFonts w:ascii="Times New Roman" w:hAnsi="Times New Roman" w:cs="Times New Roman"/>
+          <w:i/>
+          <w:iCs/>
+          <w:sz w:val="24"/>
+          <w:szCs w:val="24"/>
+        </w:rPr>
+        <w:t xml:space="preserve"> </w:t>
+      </w:r>
+      <w:r>
+        <w:rPr>
+          <w:rFonts w:ascii="Times New Roman" w:hAnsi="Times New Roman" w:cs="Times New Roman"/>
+          <w:sz w:val="24"/>
+          <w:szCs w:val="24"/>
+        </w:rPr>
+        <w:t>dashboard:</w:t>
+      </w:r>
+    </w:p>
+    <w:p>
+      <w:pPr>
+        <w:ind w:left="360"/>
+        <w:rPr>
+          <w:rFonts w:ascii="Times New Roman" w:hAnsi="Times New Roman" w:cs="Times New Roman"/>
+          <w:sz w:val="24"/>
+          <w:szCs w:val="24"/>
+        </w:rPr>
+      </w:pPr>
+      <w:r>
+        <w:rPr>
+          <w:rFonts w:ascii="Times New Roman" w:hAnsi="Times New Roman" w:cs="Times New Roman"/>
+          <w:sz w:val="24"/>
+          <w:szCs w:val="24"/>
+        </w:rPr>
+        <w:t>Complete dashboards can also be viewed in the annex (8.3.3).</w:t>
+      </w:r>
+    </w:p>
+    <w:p>
+      <w:pPr>
+        <w:ind w:left="360"/>
+        <w:rPr>
+          <w:rFonts w:ascii="Times New Roman" w:hAnsi="Times New Roman" w:cs="Times New Roman"/>
+          <w:sz w:val="24"/>
+          <w:szCs w:val="24"/>
+        </w:rPr>
+      </w:pPr>
+    </w:p>
+    <w:p>
+      <w:pPr>
+        <w:ind w:left="360"/>
+        <w:rPr>
+          <w:rFonts w:ascii="Times New Roman" w:hAnsi="Times New Roman" w:cs="Times New Roman"/>
+          <w:sz w:val="24"/>
+          <w:szCs w:val="24"/>
+        </w:rPr>
+      </w:pPr>
+    </w:p>
+    <w:p>
+      <w:pPr>
+        <w:ind w:left="360"/>
+        <w:rPr>
+          <w:rFonts w:ascii="Times New Roman" w:hAnsi="Times New Roman" w:cs="Times New Roman"/>
+          <w:sz w:val="24"/>
+          <w:szCs w:val="24"/>
+        </w:rPr>
+      </w:pPr>
+    </w:p>
+    <w:p>
+      <w:pPr>
+        <w:ind w:left="360"/>
+        <w:rPr>
+          <w:rFonts w:ascii="Times New Roman" w:hAnsi="Times New Roman" w:cs="Times New Roman"/>
+          <w:sz w:val="24"/>
+          <w:szCs w:val="24"/>
+        </w:rPr>
+      </w:pPr>
     </w:p>
     <w:p>
       <w:pPr>
@@ -6374,6 +6669,17 @@
     <w:semiHidden/>
     <w:unhideWhenUsed/>
   </w:style>
+  <w:style w:type="character" w:styleId="Hyperlink">
+    <w:name w:val="Hyperlink"/>
+    <w:basedOn w:val="DefaultParagraphFont"/>
+    <w:uiPriority w:val="99"/>
+    <w:unhideWhenUsed/>
+    <w:rsid w:val="00596848"/>
+    <w:rPr>
+      <w:color w:val="0563C1" w:themeColor="hyperlink"/>
+      <w:u w:val="single"/>
+    </w:rPr>
+  </w:style>
 </w:styles>
 </file>
 

</xml_diff>